<commit_message>
Protocollo aggiornato con revisione 1D (ID e tipologia dei sensori)
</commit_message>
<xml_diff>
--- a/docs/protocollo.docx
+++ b/docs/protocollo.docx
@@ -25,7 +25,35 @@
           <w:sz w:val="16"/>
           <w:szCs w:val="16"/>
         </w:rPr>
-        <w:t>rev. 1C (by Andrea Crescentini)</w:t>
+        <w:t>rev. 1</w:t>
+      </w:r>
+      <w:r>
+        <w:rPr>
+          <w:sz w:val="16"/>
+          <w:szCs w:val="16"/>
+        </w:rPr>
+        <w:t>D</w:t>
+      </w:r>
+      <w:r>
+        <w:rPr>
+          <w:sz w:val="16"/>
+          <w:szCs w:val="16"/>
+        </w:rPr>
+        <w:t xml:space="preserve"> (by Andrea Crescentini</w:t>
+      </w:r>
+      <w:r>
+        <w:rPr>
+          <w:sz w:val="16"/>
+          <w:szCs w:val="16"/>
+        </w:rPr>
+        <w:t xml:space="preserve"> e Prof Zandri</w:t>
+      </w:r>
+      <w:r>
+        <w:rPr>
+          <w:sz w:val="16"/>
+          <w:szCs w:val="16"/>
+        </w:rPr>
+        <w:t>)</w:t>
       </w:r>
     </w:p>
     <w:p>
@@ -191,7 +219,51 @@
           <w:i/>
           <w:u w:val="single"/>
         </w:rPr>
-        <w:t>&lt;comando(char)&gt;&lt;dato(8bit)&gt;&lt;checksum(8bit)&gt;&lt;carattere_terminatore(1byte)&gt;</w:t>
+        <w:t>&lt;</w:t>
+      </w:r>
+      <w:proofErr w:type="gramStart"/>
+      <w:r>
+        <w:rPr>
+          <w:i/>
+          <w:u w:val="single"/>
+        </w:rPr>
+        <w:t>comando</w:t>
+      </w:r>
+      <w:proofErr w:type="gramEnd"/>
+      <w:r>
+        <w:rPr>
+          <w:i/>
+          <w:u w:val="single"/>
+        </w:rPr>
+        <w:t>(</w:t>
+      </w:r>
+      <w:r>
+        <w:rPr>
+          <w:i/>
+          <w:u w:val="single"/>
+        </w:rPr>
+        <w:t>8bit</w:t>
+      </w:r>
+      <w:r>
+        <w:rPr>
+          <w:i/>
+          <w:u w:val="single"/>
+        </w:rPr>
+        <w:t>)&gt;&lt;dato(8bit)&gt;&lt;checksum(8bit)&gt;&lt;carattere_terminatore(</w:t>
+      </w:r>
+      <w:r>
+        <w:rPr>
+          <w:i/>
+          <w:u w:val="single"/>
+        </w:rPr>
+        <w:t>8bit</w:t>
+      </w:r>
+      <w:r>
+        <w:rPr>
+          <w:i/>
+          <w:u w:val="single"/>
+        </w:rPr>
+        <w:t>)&gt;</w:t>
       </w:r>
     </w:p>
     <w:p>
@@ -342,13 +414,7 @@
         <w:t>G</w:t>
       </w:r>
       <w:r>
-        <w:t xml:space="preserve"> - dir</w:t>
-      </w:r>
-      <w:r>
-        <w:t xml:space="preserve">ezione in gradi assoluta </w:t>
-      </w:r>
-      <w:r>
-        <w:t>(relativa all'angolo di inizio percorso)</w:t>
+        <w:t xml:space="preserve"> - direzione in gradi assoluta (relativa all'angolo di inizio percorso)</w:t>
       </w:r>
     </w:p>
     <w:p>
@@ -430,6 +496,7 @@
             <w:tcW w:w="1276" w:type="dxa"/>
           </w:tcPr>
           <w:p>
+            <w:bookmarkStart w:id="0" w:name="_GoBack" w:colFirst="2" w:colLast="2"/>
             <w:r>
               <w:t>G</w:t>
             </w:r>
@@ -475,35 +542,7 @@
           </w:p>
         </w:tc>
       </w:tr>
-      <w:tr>
-        <w:trPr>
-          <w:cnfStyle w:val="000000100000" w:firstRow="0" w:lastRow="0" w:firstColumn="0" w:lastColumn="0" w:oddVBand="0" w:evenVBand="0" w:oddHBand="1" w:evenHBand="0" w:firstRowFirstColumn="0" w:firstRowLastColumn="0" w:lastRowFirstColumn="0" w:lastRowLastColumn="0"/>
-        </w:trPr>
-        <w:tc>
-          <w:tcPr>
-            <w:cnfStyle w:val="001000000000" w:firstRow="0" w:lastRow="0" w:firstColumn="1" w:lastColumn="0" w:oddVBand="0" w:evenVBand="0" w:oddHBand="0" w:evenHBand="0" w:firstRowFirstColumn="0" w:firstRowLastColumn="0" w:lastRowFirstColumn="0" w:lastRowLastColumn="0"/>
-            <w:tcW w:w="1276" w:type="dxa"/>
-          </w:tcPr>
-          <w:p>
-            <w:r>
-              <w:t>E</w:t>
-            </w:r>
-          </w:p>
-        </w:tc>
-        <w:tc>
-          <w:tcPr>
-            <w:tcW w:w="1418" w:type="dxa"/>
-          </w:tcPr>
-          <w:p>
-            <w:pPr>
-              <w:cnfStyle w:val="000000100000" w:firstRow="0" w:lastRow="0" w:firstColumn="0" w:lastColumn="0" w:oddVBand="0" w:evenVBand="0" w:oddHBand="1" w:evenHBand="0" w:firstRowFirstColumn="0" w:firstRowLastColumn="0" w:lastRowFirstColumn="0" w:lastRowLastColumn="0"/>
-            </w:pPr>
-            <w:r>
-              <w:t>Errore</w:t>
-            </w:r>
-          </w:p>
-        </w:tc>
-      </w:tr>
+      <w:bookmarkEnd w:id="0"/>
     </w:tbl>
     <w:p>
       <w:pPr>
@@ -512,56 +551,14 @@
     </w:p>
     <w:p>
       <w:pPr>
-        <w:spacing w:after="0"/>
-      </w:pPr>
-    </w:p>
-    <w:p>
-      <w:pPr>
-        <w:pStyle w:val="Titolo7"/>
-      </w:pPr>
-      <w:r>
-        <w:t>Gestione errori:</w:t>
-      </w:r>
-    </w:p>
-    <w:p>
-      <w:pPr>
-        <w:spacing w:after="0"/>
-      </w:pPr>
-      <w:r>
-        <w:t xml:space="preserve">    </w:t>
-      </w:r>
-      <w:r>
-        <w:t>Raspberry</w:t>
-      </w:r>
-      <w:r>
-        <w:t xml:space="preserve"> ripete la richiesta se non riceve risposta corretta (</w:t>
-      </w:r>
-      <w:proofErr w:type="spellStart"/>
-      <w:r>
-        <w:t>timeout</w:t>
-      </w:r>
-      <w:proofErr w:type="spellEnd"/>
-      <w:r>
-        <w:t xml:space="preserve"> mezzo secondo??)</w:t>
-      </w:r>
-    </w:p>
-    <w:p>
-      <w:pPr>
-        <w:spacing w:after="0"/>
-      </w:pPr>
-      <w:r>
-        <w:t xml:space="preserve">    oppure se riceve "E" (errore)</w:t>
-      </w:r>
-    </w:p>
-    <w:p>
-      <w:pPr>
-        <w:spacing w:after="0"/>
-      </w:pPr>
-    </w:p>
-    <w:p>
-      <w:pPr>
-        <w:spacing w:after="0"/>
-      </w:pPr>
+        <w:rPr>
+          <w:rFonts w:asciiTheme="majorHAnsi" w:eastAsiaTheme="majorEastAsia" w:hAnsiTheme="majorHAnsi" w:cstheme="majorBidi"/>
+          <w:color w:val="1F4D78" w:themeColor="accent1" w:themeShade="7F"/>
+        </w:rPr>
+      </w:pPr>
+      <w:r>
+        <w:br w:type="page"/>
+      </w:r>
     </w:p>
     <w:p>
       <w:pPr>
@@ -583,20 +580,118 @@
         <w:spacing w:after="0"/>
       </w:pPr>
       <w:r>
-        <w:t>(fornitura di informazioni richieste e non richieste)</w:t>
-      </w:r>
-    </w:p>
-    <w:p>
-      <w:pPr>
-        <w:spacing w:after="0"/>
-      </w:pPr>
-    </w:p>
-    <w:p>
-      <w:pPr>
-        <w:spacing w:after="0"/>
-      </w:pPr>
-      <w:r>
-        <w:t>&lt;tag&gt;&lt;dato16bit&gt;&lt;checksum&gt;</w:t>
+        <w:t>(</w:t>
+      </w:r>
+      <w:proofErr w:type="gramStart"/>
+      <w:r>
+        <w:t>risposta</w:t>
+      </w:r>
+      <w:proofErr w:type="gramEnd"/>
+      <w:r>
+        <w:t xml:space="preserve"> a richieste o comandi</w:t>
+      </w:r>
+      <w:r>
+        <w:t>)</w:t>
+      </w:r>
+    </w:p>
+    <w:p>
+      <w:pPr>
+        <w:spacing w:after="0"/>
+      </w:pPr>
+    </w:p>
+    <w:p>
+      <w:pPr>
+        <w:spacing w:after="0"/>
+        <w:rPr>
+          <w:i/>
+          <w:u w:val="single"/>
+        </w:rPr>
+      </w:pPr>
+      <w:r>
+        <w:rPr>
+          <w:i/>
+          <w:u w:val="single"/>
+        </w:rPr>
+        <w:t>&lt;</w:t>
+      </w:r>
+      <w:proofErr w:type="gramStart"/>
+      <w:r>
+        <w:rPr>
+          <w:i/>
+          <w:u w:val="single"/>
+        </w:rPr>
+        <w:t>tag</w:t>
+      </w:r>
+      <w:proofErr w:type="gramEnd"/>
+      <w:r>
+        <w:rPr>
+          <w:i/>
+          <w:u w:val="single"/>
+        </w:rPr>
+        <w:t>(</w:t>
+      </w:r>
+      <w:r>
+        <w:rPr>
+          <w:i/>
+          <w:u w:val="single"/>
+        </w:rPr>
+        <w:t>8bit</w:t>
+      </w:r>
+      <w:r>
+        <w:rPr>
+          <w:i/>
+          <w:u w:val="single"/>
+        </w:rPr>
+        <w:t>)</w:t>
+      </w:r>
+      <w:r>
+        <w:rPr>
+          <w:i/>
+          <w:u w:val="single"/>
+        </w:rPr>
+        <w:t>&gt;&lt;dato</w:t>
+      </w:r>
+      <w:r>
+        <w:rPr>
+          <w:i/>
+          <w:u w:val="single"/>
+        </w:rPr>
+        <w:t>(</w:t>
+      </w:r>
+      <w:r>
+        <w:rPr>
+          <w:i/>
+          <w:u w:val="single"/>
+        </w:rPr>
+        <w:t>16bit</w:t>
+      </w:r>
+      <w:r>
+        <w:rPr>
+          <w:i/>
+          <w:u w:val="single"/>
+        </w:rPr>
+        <w:t>)&gt;&lt;checksum(8bit)&gt;&lt;</w:t>
+      </w:r>
+      <w:r>
+        <w:rPr>
+          <w:i/>
+          <w:u w:val="single"/>
+        </w:rPr>
+        <w:t>carattere_terminatore(</w:t>
+      </w:r>
+      <w:r>
+        <w:rPr>
+          <w:i/>
+          <w:u w:val="single"/>
+        </w:rPr>
+        <w:t>8bit</w:t>
+      </w:r>
+      <w:r>
+        <w:rPr>
+          <w:i/>
+          <w:u w:val="single"/>
+        </w:rPr>
+        <w:t>)&gt;</w:t>
       </w:r>
     </w:p>
     <w:p>
@@ -612,7 +707,7 @@
       </w:tblPr>
       <w:tblGrid>
         <w:gridCol w:w="2268"/>
-        <w:gridCol w:w="2835"/>
+        <w:gridCol w:w="3261"/>
       </w:tblGrid>
       <w:tr>
         <w:trPr>
@@ -631,7 +726,7 @@
         </w:tc>
         <w:tc>
           <w:tcPr>
-            <w:tcW w:w="2835" w:type="dxa"/>
+            <w:tcW w:w="3261" w:type="dxa"/>
           </w:tcPr>
           <w:p>
             <w:pPr>
@@ -654,16 +749,13 @@
           </w:tcPr>
           <w:p>
             <w:r>
-              <w:t>Numero</w:t>
-            </w:r>
-            <w:r>
-              <w:t xml:space="preserve"> sensore</w:t>
-            </w:r>
-          </w:p>
-        </w:tc>
-        <w:tc>
-          <w:tcPr>
-            <w:tcW w:w="2835" w:type="dxa"/>
+              <w:t>Numero sensore</w:t>
+            </w:r>
+          </w:p>
+        </w:tc>
+        <w:tc>
+          <w:tcPr>
+            <w:tcW w:w="3261" w:type="dxa"/>
           </w:tcPr>
           <w:p>
             <w:pPr>
@@ -682,16 +774,7 @@
                 <w:iCs/>
                 <w:sz w:val="26"/>
               </w:rPr>
-              <w:t>Misura</w:t>
-            </w:r>
-            <w:r>
-              <w:rPr>
-                <w:rFonts w:asciiTheme="majorHAnsi" w:eastAsiaTheme="majorEastAsia" w:hAnsiTheme="majorHAnsi" w:cstheme="majorBidi"/>
-                <w:i/>
-                <w:iCs/>
-                <w:sz w:val="26"/>
-              </w:rPr>
-              <w:t xml:space="preserve"> sensore</w:t>
+              <w:t>Misura sensore</w:t>
             </w:r>
           </w:p>
         </w:tc>
@@ -704,16 +787,13 @@
           </w:tcPr>
           <w:p>
             <w:r>
-              <w:t xml:space="preserve">Comando ricevuto </w:t>
-            </w:r>
-            <w:r>
-              <w:t>(F/B/I/S/R/L/G)</w:t>
-            </w:r>
-          </w:p>
-        </w:tc>
-        <w:tc>
-          <w:tcPr>
-            <w:tcW w:w="2835" w:type="dxa"/>
+              <w:t>Comando ricevuto (F/B/I/S/R/L/G)</w:t>
+            </w:r>
+          </w:p>
+        </w:tc>
+        <w:tc>
+          <w:tcPr>
+            <w:tcW w:w="3261" w:type="dxa"/>
           </w:tcPr>
           <w:p>
             <w:pPr>
@@ -732,7 +812,7 @@
                 <w:iCs/>
                 <w:sz w:val="26"/>
               </w:rPr>
-              <w:t>True/False</w:t>
+              <w:t xml:space="preserve">True/False </w:t>
             </w:r>
             <w:r>
               <w:rPr>
@@ -741,8 +821,9 @@
                 <w:iCs/>
                 <w:sz w:val="26"/>
               </w:rPr>
-              <w:t xml:space="preserve"> </w:t>
-            </w:r>
+              <w:t xml:space="preserve">o valore di spostamento, rotazione, </w:t>
+            </w:r>
+            <w:proofErr w:type="spellStart"/>
             <w:r>
               <w:rPr>
                 <w:rFonts w:asciiTheme="majorHAnsi" w:eastAsiaTheme="majorEastAsia" w:hAnsiTheme="majorHAnsi" w:cstheme="majorBidi"/>
@@ -750,8 +831,9 @@
                 <w:iCs/>
                 <w:sz w:val="26"/>
               </w:rPr>
-              <w:t>(comando accettato/eseguito o no)</w:t>
-            </w:r>
+              <w:t>ecc</w:t>
+            </w:r>
+            <w:proofErr w:type="spellEnd"/>
           </w:p>
         </w:tc>
       </w:tr>
@@ -772,7 +854,7 @@
         </w:tc>
         <w:tc>
           <w:tcPr>
-            <w:tcW w:w="2835" w:type="dxa"/>
+            <w:tcW w:w="3261" w:type="dxa"/>
           </w:tcPr>
           <w:p>
             <w:pPr>
@@ -804,70 +886,307 @@
     </w:p>
     <w:p>
       <w:pPr>
-        <w:pStyle w:val="Titolo7"/>
-      </w:pPr>
-      <w:r>
-        <w:t>Gestione errori:</w:t>
-      </w:r>
-    </w:p>
-    <w:p>
-      <w:pPr>
-        <w:spacing w:after="0"/>
-      </w:pPr>
-      <w:r>
-        <w:t xml:space="preserve">    </w:t>
-      </w:r>
-      <w:proofErr w:type="gramStart"/>
-      <w:r>
-        <w:t>tiva</w:t>
-      </w:r>
-      <w:proofErr w:type="gramEnd"/>
-      <w:r>
-        <w:t xml:space="preserve"> ignora richieste errate</w:t>
-      </w:r>
-    </w:p>
-    <w:p>
-      <w:pPr>
-        <w:spacing w:after="0"/>
-      </w:pPr>
-      <w:r>
-        <w:t xml:space="preserve">    </w:t>
-      </w:r>
-      <w:proofErr w:type="gramStart"/>
-      <w:r>
-        <w:t>oppure</w:t>
-      </w:r>
-      <w:proofErr w:type="gramEnd"/>
-      <w:r>
-        <w:t xml:space="preserve"> invia "E"</w:t>
-      </w:r>
-    </w:p>
-    <w:p>
-      <w:pPr>
-        <w:spacing w:after="0"/>
-      </w:pPr>
-      <w:r>
-        <w:t xml:space="preserve">    </w:t>
-      </w:r>
-      <w:proofErr w:type="gramStart"/>
-      <w:r>
-        <w:t>oppure</w:t>
-      </w:r>
-      <w:proofErr w:type="gramEnd"/>
-      <w:r>
-        <w:t xml:space="preserve"> invia comunque a rotazione tutte le letture dei sensori.</w:t>
-      </w:r>
-    </w:p>
-    <w:p>
-      <w:pPr>
-        <w:spacing w:after="0"/>
-      </w:pPr>
-    </w:p>
-    <w:p>
-      <w:pPr>
         <w:pStyle w:val="Titolo6"/>
       </w:pPr>
       <w:r>
+        <w:t>Sensori:</w:t>
+      </w:r>
+    </w:p>
+    <w:tbl>
+      <w:tblPr>
+        <w:tblStyle w:val="Tabellasemplice5"/>
+        <w:tblW w:w="0" w:type="auto"/>
+        <w:tblLook w:val="04A0" w:firstRow="1" w:lastRow="0" w:firstColumn="1" w:lastColumn="0" w:noHBand="0" w:noVBand="1"/>
+      </w:tblPr>
+      <w:tblGrid>
+        <w:gridCol w:w="1276"/>
+        <w:gridCol w:w="2693"/>
+      </w:tblGrid>
+      <w:tr>
+        <w:trPr>
+          <w:cnfStyle w:val="100000000000" w:firstRow="1" w:lastRow="0" w:firstColumn="0" w:lastColumn="0" w:oddVBand="0" w:evenVBand="0" w:oddHBand="0" w:evenHBand="0" w:firstRowFirstColumn="0" w:firstRowLastColumn="0" w:lastRowFirstColumn="0" w:lastRowLastColumn="0"/>
+        </w:trPr>
+        <w:tc>
+          <w:tcPr>
+            <w:cnfStyle w:val="001000000100" w:firstRow="0" w:lastRow="0" w:firstColumn="1" w:lastColumn="0" w:oddVBand="0" w:evenVBand="0" w:oddHBand="0" w:evenHBand="0" w:firstRowFirstColumn="1" w:firstRowLastColumn="0" w:lastRowFirstColumn="0" w:lastRowLastColumn="0"/>
+            <w:tcW w:w="1276" w:type="dxa"/>
+          </w:tcPr>
+          <w:p>
+            <w:r>
+              <w:t xml:space="preserve">ID </w:t>
+            </w:r>
+          </w:p>
+        </w:tc>
+        <w:tc>
+          <w:tcPr>
+            <w:tcW w:w="2693" w:type="dxa"/>
+          </w:tcPr>
+          <w:p>
+            <w:pPr>
+              <w:cnfStyle w:val="100000000000" w:firstRow="1" w:lastRow="0" w:firstColumn="0" w:lastColumn="0" w:oddVBand="0" w:evenVBand="0" w:oddHBand="0" w:evenHBand="0" w:firstRowFirstColumn="0" w:firstRowLastColumn="0" w:lastRowFirstColumn="0" w:lastRowLastColumn="0"/>
+            </w:pPr>
+            <w:r>
+              <w:t>Tipologia</w:t>
+            </w:r>
+          </w:p>
+        </w:tc>
+      </w:tr>
+      <w:tr>
+        <w:trPr>
+          <w:cnfStyle w:val="000000100000" w:firstRow="0" w:lastRow="0" w:firstColumn="0" w:lastColumn="0" w:oddVBand="0" w:evenVBand="0" w:oddHBand="1" w:evenHBand="0" w:firstRowFirstColumn="0" w:firstRowLastColumn="0" w:lastRowFirstColumn="0" w:lastRowLastColumn="0"/>
+        </w:trPr>
+        <w:tc>
+          <w:tcPr>
+            <w:cnfStyle w:val="001000000000" w:firstRow="0" w:lastRow="0" w:firstColumn="1" w:lastColumn="0" w:oddVBand="0" w:evenVBand="0" w:oddHBand="0" w:evenHBand="0" w:firstRowFirstColumn="0" w:firstRowLastColumn="0" w:lastRowFirstColumn="0" w:lastRowLastColumn="0"/>
+            <w:tcW w:w="1276" w:type="dxa"/>
+          </w:tcPr>
+          <w:p>
+            <w:r>
+              <w:t>1 .. 5</w:t>
+            </w:r>
+          </w:p>
+        </w:tc>
+        <w:tc>
+          <w:tcPr>
+            <w:tcW w:w="2693" w:type="dxa"/>
+          </w:tcPr>
+          <w:p>
+            <w:pPr>
+              <w:cnfStyle w:val="000000100000" w:firstRow="0" w:lastRow="0" w:firstColumn="0" w:lastColumn="0" w:oddVBand="0" w:evenVBand="0" w:oddHBand="1" w:evenHBand="0" w:firstRowFirstColumn="0" w:firstRowLastColumn="0" w:lastRowFirstColumn="0" w:lastRowLastColumn="0"/>
+              <w:rPr>
+                <w:rFonts w:asciiTheme="majorHAnsi" w:eastAsiaTheme="majorEastAsia" w:hAnsiTheme="majorHAnsi" w:cstheme="majorBidi"/>
+                <w:i/>
+                <w:iCs/>
+                <w:sz w:val="26"/>
+              </w:rPr>
+            </w:pPr>
+            <w:r>
+              <w:rPr>
+                <w:rFonts w:asciiTheme="majorHAnsi" w:eastAsiaTheme="majorEastAsia" w:hAnsiTheme="majorHAnsi" w:cstheme="majorBidi"/>
+                <w:i/>
+                <w:iCs/>
+                <w:sz w:val="26"/>
+              </w:rPr>
+              <w:t>Distanza</w:t>
+            </w:r>
+            <w:r>
+              <w:rPr>
+                <w:rFonts w:asciiTheme="majorHAnsi" w:eastAsiaTheme="majorEastAsia" w:hAnsiTheme="majorHAnsi" w:cstheme="majorBidi"/>
+                <w:i/>
+                <w:iCs/>
+                <w:sz w:val="26"/>
+              </w:rPr>
+              <w:t xml:space="preserve"> (cm)</w:t>
+            </w:r>
+          </w:p>
+        </w:tc>
+      </w:tr>
+      <w:tr>
+        <w:trPr>
+          <w:trHeight w:val="226"/>
+        </w:trPr>
+        <w:tc>
+          <w:tcPr>
+            <w:cnfStyle w:val="001000000000" w:firstRow="0" w:lastRow="0" w:firstColumn="1" w:lastColumn="0" w:oddVBand="0" w:evenVBand="0" w:oddHBand="0" w:evenHBand="0" w:firstRowFirstColumn="0" w:firstRowLastColumn="0" w:lastRowFirstColumn="0" w:lastRowLastColumn="0"/>
+            <w:tcW w:w="1276" w:type="dxa"/>
+          </w:tcPr>
+          <w:p>
+            <w:r>
+              <w:t>6</w:t>
+            </w:r>
+          </w:p>
+        </w:tc>
+        <w:tc>
+          <w:tcPr>
+            <w:tcW w:w="2693" w:type="dxa"/>
+          </w:tcPr>
+          <w:p>
+            <w:pPr>
+              <w:cnfStyle w:val="000000000000" w:firstRow="0" w:lastRow="0" w:firstColumn="0" w:lastColumn="0" w:oddVBand="0" w:evenVBand="0" w:oddHBand="0" w:evenHBand="0" w:firstRowFirstColumn="0" w:firstRowLastColumn="0" w:lastRowFirstColumn="0" w:lastRowLastColumn="0"/>
+              <w:rPr>
+                <w:rFonts w:asciiTheme="majorHAnsi" w:eastAsiaTheme="majorEastAsia" w:hAnsiTheme="majorHAnsi" w:cstheme="majorBidi"/>
+                <w:i/>
+                <w:iCs/>
+                <w:sz w:val="26"/>
+              </w:rPr>
+            </w:pPr>
+            <w:r>
+              <w:rPr>
+                <w:rFonts w:asciiTheme="majorHAnsi" w:eastAsiaTheme="majorEastAsia" w:hAnsiTheme="majorHAnsi" w:cstheme="majorBidi"/>
+                <w:i/>
+                <w:iCs/>
+                <w:sz w:val="26"/>
+              </w:rPr>
+              <w:t>Angolo (0 – 180°)</w:t>
+            </w:r>
+          </w:p>
+        </w:tc>
+      </w:tr>
+      <w:tr>
+        <w:trPr>
+          <w:cnfStyle w:val="000000100000" w:firstRow="0" w:lastRow="0" w:firstColumn="0" w:lastColumn="0" w:oddVBand="0" w:evenVBand="0" w:oddHBand="1" w:evenHBand="0" w:firstRowFirstColumn="0" w:firstRowLastColumn="0" w:lastRowFirstColumn="0" w:lastRowLastColumn="0"/>
+        </w:trPr>
+        <w:tc>
+          <w:tcPr>
+            <w:cnfStyle w:val="001000000000" w:firstRow="0" w:lastRow="0" w:firstColumn="1" w:lastColumn="0" w:oddVBand="0" w:evenVBand="0" w:oddHBand="0" w:evenHBand="0" w:firstRowFirstColumn="0" w:firstRowLastColumn="0" w:lastRowFirstColumn="0" w:lastRowLastColumn="0"/>
+            <w:tcW w:w="1276" w:type="dxa"/>
+          </w:tcPr>
+          <w:p>
+            <w:r>
+              <w:t>7</w:t>
+            </w:r>
+          </w:p>
+        </w:tc>
+        <w:tc>
+          <w:tcPr>
+            <w:tcW w:w="2693" w:type="dxa"/>
+          </w:tcPr>
+          <w:p>
+            <w:pPr>
+              <w:cnfStyle w:val="000000100000" w:firstRow="0" w:lastRow="0" w:firstColumn="0" w:lastColumn="0" w:oddVBand="0" w:evenVBand="0" w:oddHBand="1" w:evenHBand="0" w:firstRowFirstColumn="0" w:firstRowLastColumn="0" w:lastRowFirstColumn="0" w:lastRowLastColumn="0"/>
+              <w:rPr>
+                <w:rFonts w:asciiTheme="majorHAnsi" w:eastAsiaTheme="majorEastAsia" w:hAnsiTheme="majorHAnsi" w:cstheme="majorBidi"/>
+                <w:i/>
+                <w:iCs/>
+                <w:sz w:val="26"/>
+              </w:rPr>
+            </w:pPr>
+            <w:r>
+              <w:rPr>
+                <w:rFonts w:asciiTheme="majorHAnsi" w:eastAsiaTheme="majorEastAsia" w:hAnsiTheme="majorHAnsi" w:cstheme="majorBidi"/>
+                <w:i/>
+                <w:iCs/>
+                <w:sz w:val="26"/>
+              </w:rPr>
+              <w:t>Luminosità (0 – 255)</w:t>
+            </w:r>
+          </w:p>
+        </w:tc>
+      </w:tr>
+      <w:tr>
+        <w:tc>
+          <w:tcPr>
+            <w:cnfStyle w:val="001000000000" w:firstRow="0" w:lastRow="0" w:firstColumn="1" w:lastColumn="0" w:oddVBand="0" w:evenVBand="0" w:oddHBand="0" w:evenHBand="0" w:firstRowFirstColumn="0" w:firstRowLastColumn="0" w:lastRowFirstColumn="0" w:lastRowLastColumn="0"/>
+            <w:tcW w:w="1276" w:type="dxa"/>
+          </w:tcPr>
+          <w:p>
+            <w:r>
+              <w:t>8</w:t>
+            </w:r>
+          </w:p>
+        </w:tc>
+        <w:tc>
+          <w:tcPr>
+            <w:tcW w:w="2693" w:type="dxa"/>
+          </w:tcPr>
+          <w:p>
+            <w:pPr>
+              <w:cnfStyle w:val="000000000000" w:firstRow="0" w:lastRow="0" w:firstColumn="0" w:lastColumn="0" w:oddVBand="0" w:evenVBand="0" w:oddHBand="0" w:evenHBand="0" w:firstRowFirstColumn="0" w:firstRowLastColumn="0" w:lastRowFirstColumn="0" w:lastRowLastColumn="0"/>
+              <w:rPr>
+                <w:rFonts w:asciiTheme="majorHAnsi" w:eastAsiaTheme="majorEastAsia" w:hAnsiTheme="majorHAnsi" w:cstheme="majorBidi"/>
+                <w:i/>
+                <w:iCs/>
+                <w:sz w:val="26"/>
+              </w:rPr>
+            </w:pPr>
+            <w:r>
+              <w:rPr>
+                <w:rFonts w:asciiTheme="majorHAnsi" w:eastAsiaTheme="majorEastAsia" w:hAnsiTheme="majorHAnsi" w:cstheme="majorBidi"/>
+                <w:i/>
+                <w:iCs/>
+                <w:sz w:val="26"/>
+              </w:rPr>
+              <w:t>Temperatura (20 – 40)</w:t>
+            </w:r>
+          </w:p>
+        </w:tc>
+      </w:tr>
+      <w:tr>
+        <w:trPr>
+          <w:cnfStyle w:val="000000100000" w:firstRow="0" w:lastRow="0" w:firstColumn="0" w:lastColumn="0" w:oddVBand="0" w:evenVBand="0" w:oddHBand="1" w:evenHBand="0" w:firstRowFirstColumn="0" w:firstRowLastColumn="0" w:lastRowFirstColumn="0" w:lastRowLastColumn="0"/>
+        </w:trPr>
+        <w:tc>
+          <w:tcPr>
+            <w:cnfStyle w:val="001000000000" w:firstRow="0" w:lastRow="0" w:firstColumn="1" w:lastColumn="0" w:oddVBand="0" w:evenVBand="0" w:oddHBand="0" w:evenHBand="0" w:firstRowFirstColumn="0" w:firstRowLastColumn="0" w:lastRowFirstColumn="0" w:lastRowLastColumn="0"/>
+            <w:tcW w:w="1276" w:type="dxa"/>
+          </w:tcPr>
+          <w:p>
+            <w:r>
+              <w:t>9</w:t>
+            </w:r>
+          </w:p>
+        </w:tc>
+        <w:tc>
+          <w:tcPr>
+            <w:tcW w:w="2693" w:type="dxa"/>
+          </w:tcPr>
+          <w:p>
+            <w:pPr>
+              <w:cnfStyle w:val="000000100000" w:firstRow="0" w:lastRow="0" w:firstColumn="0" w:lastColumn="0" w:oddVBand="0" w:evenVBand="0" w:oddHBand="1" w:evenHBand="0" w:firstRowFirstColumn="0" w:firstRowLastColumn="0" w:lastRowFirstColumn="0" w:lastRowLastColumn="0"/>
+              <w:rPr>
+                <w:rFonts w:asciiTheme="majorHAnsi" w:eastAsiaTheme="majorEastAsia" w:hAnsiTheme="majorHAnsi" w:cstheme="majorBidi"/>
+                <w:i/>
+                <w:iCs/>
+                <w:sz w:val="26"/>
+              </w:rPr>
+            </w:pPr>
+            <w:r>
+              <w:rPr>
+                <w:rFonts w:asciiTheme="majorHAnsi" w:eastAsiaTheme="majorEastAsia" w:hAnsiTheme="majorHAnsi" w:cstheme="majorBidi"/>
+                <w:i/>
+                <w:iCs/>
+                <w:sz w:val="26"/>
+              </w:rPr>
+              <w:t>Velocità (cm/s)</w:t>
+            </w:r>
+          </w:p>
+        </w:tc>
+      </w:tr>
+      <w:tr>
+        <w:tc>
+          <w:tcPr>
+            <w:cnfStyle w:val="001000000000" w:firstRow="0" w:lastRow="0" w:firstColumn="1" w:lastColumn="0" w:oddVBand="0" w:evenVBand="0" w:oddHBand="0" w:evenHBand="0" w:firstRowFirstColumn="0" w:firstRowLastColumn="0" w:lastRowFirstColumn="0" w:lastRowLastColumn="0"/>
+            <w:tcW w:w="1276" w:type="dxa"/>
+          </w:tcPr>
+          <w:p>
+            <w:r>
+              <w:t>10</w:t>
+            </w:r>
+          </w:p>
+        </w:tc>
+        <w:tc>
+          <w:tcPr>
+            <w:tcW w:w="2693" w:type="dxa"/>
+          </w:tcPr>
+          <w:p>
+            <w:pPr>
+              <w:cnfStyle w:val="000000000000" w:firstRow="0" w:lastRow="0" w:firstColumn="0" w:lastColumn="0" w:oddVBand="0" w:evenVBand="0" w:oddHBand="0" w:evenHBand="0" w:firstRowFirstColumn="0" w:firstRowLastColumn="0" w:lastRowFirstColumn="0" w:lastRowLastColumn="0"/>
+              <w:rPr>
+                <w:rFonts w:asciiTheme="majorHAnsi" w:eastAsiaTheme="majorEastAsia" w:hAnsiTheme="majorHAnsi" w:cstheme="majorBidi"/>
+                <w:i/>
+                <w:iCs/>
+                <w:sz w:val="26"/>
+              </w:rPr>
+            </w:pPr>
+            <w:r>
+              <w:rPr>
+                <w:rFonts w:asciiTheme="majorHAnsi" w:eastAsiaTheme="majorEastAsia" w:hAnsiTheme="majorHAnsi" w:cstheme="majorBidi"/>
+                <w:i/>
+                <w:iCs/>
+                <w:sz w:val="26"/>
+              </w:rPr>
+              <w:t>Distanza percorsa (cm)</w:t>
+            </w:r>
+          </w:p>
+        </w:tc>
+      </w:tr>
+    </w:tbl>
+    <w:p/>
+    <w:p>
+      <w:pPr>
+        <w:pStyle w:val="Titolo6"/>
+      </w:pPr>
+      <w:r>
         <w:t xml:space="preserve">Checksum: </w:t>
       </w:r>
     </w:p>
@@ -878,8 +1197,6 @@
       <w:r>
         <w:t>XOR di tutti i byte del messaggio e del valore fisso 0xA9</w:t>
       </w:r>
-      <w:bookmarkStart w:id="0" w:name="_GoBack"/>
-      <w:bookmarkEnd w:id="0"/>
     </w:p>
     <w:sectPr>
       <w:pgSz w:w="11906" w:h="16838"/>

</xml_diff>

<commit_message>
Protocollo aggiornato alla versione 1E (Dettagli sui sensori e loro posizionamento)
</commit_message>
<xml_diff>
--- a/docs/protocollo.docx
+++ b/docs/protocollo.docx
@@ -8,7 +8,13 @@
         <w:spacing w:before="0"/>
       </w:pPr>
       <w:r>
-        <w:t>PROPOSTA PROTOCOLLO DI COMUNICAZIONE – TIVA &lt;-&gt; RASPBERRY PI</w:t>
+        <w:t>PROTOCOLLO DI COMUNICAZIONE –</w:t>
+      </w:r>
+      <w:r>
+        <w:t xml:space="preserve"> </w:t>
+      </w:r>
+      <w:r>
+        <w:t>TIVA &lt;-&gt; RASPBERRY PI</w:t>
       </w:r>
     </w:p>
     <w:p>
@@ -32,28 +38,21 @@
           <w:sz w:val="16"/>
           <w:szCs w:val="16"/>
         </w:rPr>
-        <w:t>D</w:t>
+        <w:t>E</w:t>
       </w:r>
       <w:r>
         <w:rPr>
           <w:sz w:val="16"/>
           <w:szCs w:val="16"/>
         </w:rPr>
-        <w:t xml:space="preserve"> (by Andrea Crescentini</w:t>
+        <w:t xml:space="preserve"> (</w:t>
       </w:r>
       <w:r>
         <w:rPr>
           <w:sz w:val="16"/>
           <w:szCs w:val="16"/>
         </w:rPr>
-        <w:t xml:space="preserve"> e Prof Zandri</w:t>
-      </w:r>
-      <w:r>
-        <w:rPr>
-          <w:sz w:val="16"/>
-          <w:szCs w:val="16"/>
-        </w:rPr>
-        <w:t>)</w:t>
+        <w:t>03/04/2015)</w:t>
       </w:r>
     </w:p>
     <w:p>
@@ -145,15 +144,24 @@
         <w:spacing w:after="0"/>
       </w:pPr>
       <w:r>
-        <w:t xml:space="preserve">    TX: GPio14</w:t>
-      </w:r>
-    </w:p>
-    <w:p>
-      <w:pPr>
-        <w:spacing w:after="0"/>
-      </w:pPr>
-      <w:r>
-        <w:t xml:space="preserve">    RX: GPio15</w:t>
+        <w:t xml:space="preserve">    TX: GPIO </w:t>
+      </w:r>
+      <w:r>
+        <w:t>14</w:t>
+      </w:r>
+    </w:p>
+    <w:p>
+      <w:pPr>
+        <w:spacing w:after="0"/>
+      </w:pPr>
+      <w:r>
+        <w:t xml:space="preserve">    RX: GP</w:t>
+      </w:r>
+      <w:r>
+        <w:t xml:space="preserve">IO </w:t>
+      </w:r>
+      <w:r>
+        <w:t>15</w:t>
       </w:r>
     </w:p>
     <w:p>
@@ -198,7 +206,21 @@
         <w:spacing w:after="0"/>
       </w:pPr>
       <w:r>
-        <w:t>(direttive oppure richieste letture sensori)</w:t>
+        <w:t>(</w:t>
+      </w:r>
+      <w:proofErr w:type="gramStart"/>
+      <w:r>
+        <w:t>di</w:t>
+      </w:r>
+      <w:r>
+        <w:t>rettive</w:t>
+      </w:r>
+      <w:proofErr w:type="gramEnd"/>
+      <w:r>
+        <w:t xml:space="preserve"> oppure richieste lettura</w:t>
+      </w:r>
+      <w:r>
+        <w:t xml:space="preserve"> sensori)</w:t>
       </w:r>
     </w:p>
     <w:p>
@@ -219,23 +241,7 @@
           <w:i/>
           <w:u w:val="single"/>
         </w:rPr>
-        <w:t>&lt;</w:t>
-      </w:r>
-      <w:proofErr w:type="gramStart"/>
-      <w:r>
-        <w:rPr>
-          <w:i/>
-          <w:u w:val="single"/>
-        </w:rPr>
-        <w:t>comando</w:t>
-      </w:r>
-      <w:proofErr w:type="gramEnd"/>
-      <w:r>
-        <w:rPr>
-          <w:i/>
-          <w:u w:val="single"/>
-        </w:rPr>
-        <w:t>(</w:t>
+        <w:t>&lt;comando(</w:t>
       </w:r>
       <w:r>
         <w:rPr>
@@ -456,6 +462,7 @@
       <w:tblGrid>
         <w:gridCol w:w="1276"/>
         <w:gridCol w:w="1418"/>
+        <w:gridCol w:w="1559"/>
       </w:tblGrid>
       <w:tr>
         <w:trPr>
@@ -465,6 +472,7 @@
           <w:tcPr>
             <w:cnfStyle w:val="001000000100" w:firstRow="0" w:lastRow="0" w:firstColumn="1" w:lastColumn="0" w:oddVBand="0" w:evenVBand="0" w:oddHBand="0" w:evenHBand="0" w:firstRowFirstColumn="1" w:firstRowLastColumn="0" w:lastRowFirstColumn="0" w:lastRowLastColumn="0"/>
             <w:tcW w:w="1276" w:type="dxa"/>
+            <w:vAlign w:val="center"/>
           </w:tcPr>
           <w:p>
             <w:r>
@@ -475,6 +483,7 @@
         <w:tc>
           <w:tcPr>
             <w:tcW w:w="1418" w:type="dxa"/>
+            <w:vAlign w:val="center"/>
           </w:tcPr>
           <w:p>
             <w:pPr>
@@ -482,6 +491,21 @@
             </w:pPr>
             <w:r>
               <w:t>Dato</w:t>
+            </w:r>
+          </w:p>
+        </w:tc>
+        <w:tc>
+          <w:tcPr>
+            <w:tcW w:w="1559" w:type="dxa"/>
+            <w:vAlign w:val="center"/>
+          </w:tcPr>
+          <w:p>
+            <w:pPr>
+              <w:jc w:val="center"/>
+              <w:cnfStyle w:val="100000000000" w:firstRow="1" w:lastRow="0" w:firstColumn="0" w:lastColumn="0" w:oddVBand="0" w:evenVBand="0" w:oddHBand="0" w:evenHBand="0" w:firstRowFirstColumn="0" w:firstRowLastColumn="0" w:lastRowFirstColumn="0" w:lastRowLastColumn="0"/>
+            </w:pPr>
+            <w:r>
+              <w:t>Tipo di dato</w:t>
             </w:r>
           </w:p>
         </w:tc>
@@ -496,8 +520,17 @@
             <w:tcW w:w="1276" w:type="dxa"/>
           </w:tcPr>
           <w:p>
-            <w:bookmarkStart w:id="0" w:name="_GoBack" w:colFirst="2" w:colLast="2"/>
-            <w:r>
+            <w:pPr>
+              <w:rPr>
+                <w:i w:val="0"/>
+                <w:iCs w:val="0"/>
+              </w:rPr>
+            </w:pPr>
+            <w:r>
+              <w:rPr>
+                <w:i w:val="0"/>
+                <w:iCs w:val="0"/>
+              </w:rPr>
               <w:t>G</w:t>
             </w:r>
           </w:p>
@@ -505,13 +538,61 @@
         <w:tc>
           <w:tcPr>
             <w:tcW w:w="1418" w:type="dxa"/>
+            <w:tcBorders>
+              <w:right w:val="single" w:sz="4" w:space="0" w:color="A5A5A5" w:themeColor="accent3"/>
+            </w:tcBorders>
+            <w:vAlign w:val="center"/>
           </w:tcPr>
           <w:p>
             <w:pPr>
+              <w:jc w:val="center"/>
               <w:cnfStyle w:val="000000100000" w:firstRow="0" w:lastRow="0" w:firstColumn="0" w:lastColumn="0" w:oddVBand="0" w:evenVBand="0" w:oddHBand="1" w:evenHBand="0" w:firstRowFirstColumn="0" w:firstRowLastColumn="0" w:lastRowFirstColumn="0" w:lastRowLastColumn="0"/>
+              <w:rPr>
+                <w:rFonts w:asciiTheme="majorHAnsi" w:eastAsiaTheme="majorEastAsia" w:hAnsiTheme="majorHAnsi" w:cstheme="majorBidi"/>
+                <w:i/>
+                <w:iCs/>
+                <w:sz w:val="26"/>
+              </w:rPr>
             </w:pPr>
             <w:r>
+              <w:rPr>
+                <w:rFonts w:asciiTheme="majorHAnsi" w:eastAsiaTheme="majorEastAsia" w:hAnsiTheme="majorHAnsi" w:cstheme="majorBidi"/>
+                <w:i/>
+                <w:iCs/>
+                <w:sz w:val="26"/>
+              </w:rPr>
               <w:t>Gradi</w:t>
+            </w:r>
+          </w:p>
+        </w:tc>
+        <w:tc>
+          <w:tcPr>
+            <w:tcW w:w="1559" w:type="dxa"/>
+            <w:tcBorders>
+              <w:top w:val="single" w:sz="4" w:space="0" w:color="7F7F7F" w:themeColor="text1" w:themeTint="80"/>
+              <w:left w:val="single" w:sz="4" w:space="0" w:color="A5A5A5" w:themeColor="accent3"/>
+            </w:tcBorders>
+            <w:vAlign w:val="center"/>
+          </w:tcPr>
+          <w:p>
+            <w:pPr>
+              <w:jc w:val="center"/>
+              <w:cnfStyle w:val="000000100000" w:firstRow="0" w:lastRow="0" w:firstColumn="0" w:lastColumn="0" w:oddVBand="0" w:evenVBand="0" w:oddHBand="1" w:evenHBand="0" w:firstRowFirstColumn="0" w:firstRowLastColumn="0" w:lastRowFirstColumn="0" w:lastRowLastColumn="0"/>
+              <w:rPr>
+                <w:rFonts w:asciiTheme="majorHAnsi" w:eastAsiaTheme="majorEastAsia" w:hAnsiTheme="majorHAnsi" w:cstheme="majorBidi"/>
+                <w:i/>
+                <w:iCs/>
+                <w:sz w:val="26"/>
+              </w:rPr>
+            </w:pPr>
+            <w:r>
+              <w:rPr>
+                <w:rFonts w:asciiTheme="majorHAnsi" w:eastAsiaTheme="majorEastAsia" w:hAnsiTheme="majorHAnsi" w:cstheme="majorBidi"/>
+                <w:i/>
+                <w:iCs/>
+                <w:sz w:val="26"/>
+              </w:rPr>
+              <w:t>Intero</w:t>
             </w:r>
           </w:p>
         </w:tc>
@@ -531,18 +612,64 @@
         <w:tc>
           <w:tcPr>
             <w:tcW w:w="1418" w:type="dxa"/>
+            <w:tcBorders>
+              <w:right w:val="single" w:sz="4" w:space="0" w:color="A5A5A5" w:themeColor="accent3"/>
+            </w:tcBorders>
+            <w:vAlign w:val="center"/>
           </w:tcPr>
           <w:p>
             <w:pPr>
+              <w:jc w:val="center"/>
               <w:cnfStyle w:val="000000000000" w:firstRow="0" w:lastRow="0" w:firstColumn="0" w:lastColumn="0" w:oddVBand="0" w:evenVBand="0" w:oddHBand="0" w:evenHBand="0" w:firstRowFirstColumn="0" w:firstRowLastColumn="0" w:lastRowFirstColumn="0" w:lastRowLastColumn="0"/>
+              <w:rPr>
+                <w:rFonts w:asciiTheme="majorHAnsi" w:eastAsiaTheme="majorEastAsia" w:hAnsiTheme="majorHAnsi" w:cstheme="majorBidi"/>
+                <w:i/>
+                <w:iCs/>
+                <w:sz w:val="26"/>
+              </w:rPr>
             </w:pPr>
             <w:r>
+              <w:rPr>
+                <w:rFonts w:asciiTheme="majorHAnsi" w:eastAsiaTheme="majorEastAsia" w:hAnsiTheme="majorHAnsi" w:cstheme="majorBidi"/>
+                <w:i/>
+                <w:iCs/>
+                <w:sz w:val="26"/>
+              </w:rPr>
               <w:t>ID Sensore</w:t>
             </w:r>
           </w:p>
         </w:tc>
+        <w:tc>
+          <w:tcPr>
+            <w:tcW w:w="1559" w:type="dxa"/>
+            <w:tcBorders>
+              <w:left w:val="single" w:sz="4" w:space="0" w:color="A5A5A5" w:themeColor="accent3"/>
+            </w:tcBorders>
+            <w:vAlign w:val="center"/>
+          </w:tcPr>
+          <w:p>
+            <w:pPr>
+              <w:jc w:val="center"/>
+              <w:cnfStyle w:val="000000000000" w:firstRow="0" w:lastRow="0" w:firstColumn="0" w:lastColumn="0" w:oddVBand="0" w:evenVBand="0" w:oddHBand="0" w:evenHBand="0" w:firstRowFirstColumn="0" w:firstRowLastColumn="0" w:lastRowFirstColumn="0" w:lastRowLastColumn="0"/>
+              <w:rPr>
+                <w:rFonts w:asciiTheme="majorHAnsi" w:eastAsiaTheme="majorEastAsia" w:hAnsiTheme="majorHAnsi" w:cstheme="majorBidi"/>
+                <w:i/>
+                <w:iCs/>
+                <w:sz w:val="26"/>
+              </w:rPr>
+            </w:pPr>
+            <w:r>
+              <w:rPr>
+                <w:rFonts w:asciiTheme="majorHAnsi" w:eastAsiaTheme="majorEastAsia" w:hAnsiTheme="majorHAnsi" w:cstheme="majorBidi"/>
+                <w:i/>
+                <w:iCs/>
+                <w:sz w:val="26"/>
+              </w:rPr>
+              <w:t>Binario</w:t>
+            </w:r>
+          </w:p>
+        </w:tc>
       </w:tr>
-      <w:bookmarkEnd w:id="0"/>
     </w:tbl>
     <w:p>
       <w:pPr>
@@ -566,10 +693,21 @@
       </w:pPr>
       <w:r>
         <w:lastRenderedPageBreak/>
-        <w:t>Messaggi del Tiva</w:t>
-      </w:r>
-      <w:r>
-        <w:t xml:space="preserve"> (4byte)</w:t>
+        <w:t xml:space="preserve">Messaggi del </w:t>
+      </w:r>
+      <w:proofErr w:type="spellStart"/>
+      <w:r>
+        <w:t>Tiva</w:t>
+      </w:r>
+      <w:proofErr w:type="spellEnd"/>
+      <w:r>
+        <w:t xml:space="preserve"> (</w:t>
+      </w:r>
+      <w:r>
+        <w:t>5</w:t>
+      </w:r>
+      <w:r>
+        <w:t>byte)</w:t>
       </w:r>
       <w:r>
         <w:t>:</w:t>
@@ -635,14 +773,7 @@
           <w:i/>
           <w:u w:val="single"/>
         </w:rPr>
-        <w:t>8bit</w:t>
-      </w:r>
-      <w:r>
-        <w:rPr>
-          <w:i/>
-          <w:u w:val="single"/>
-        </w:rPr>
-        <w:t>)</w:t>
+        <w:t>8bit)</w:t>
       </w:r>
       <w:r>
         <w:rPr>
@@ -708,6 +839,8 @@
       <w:tblGrid>
         <w:gridCol w:w="2268"/>
         <w:gridCol w:w="3261"/>
+        <w:gridCol w:w="1417"/>
+        <w:gridCol w:w="1559"/>
       </w:tblGrid>
       <w:tr>
         <w:trPr>
@@ -717,6 +850,9 @@
           <w:tcPr>
             <w:cnfStyle w:val="001000000100" w:firstRow="0" w:lastRow="0" w:firstColumn="1" w:lastColumn="0" w:oddVBand="0" w:evenVBand="0" w:oddHBand="0" w:evenHBand="0" w:firstRowFirstColumn="1" w:firstRowLastColumn="0" w:lastRowFirstColumn="0" w:lastRowLastColumn="0"/>
             <w:tcW w:w="2268" w:type="dxa"/>
+            <w:tcBorders>
+              <w:right w:val="none" w:sz="0" w:space="0" w:color="auto"/>
+            </w:tcBorders>
           </w:tcPr>
           <w:p>
             <w:r>
@@ -727,6 +863,9 @@
         <w:tc>
           <w:tcPr>
             <w:tcW w:w="3261" w:type="dxa"/>
+            <w:tcBorders>
+              <w:bottom w:val="single" w:sz="4" w:space="0" w:color="A5A5A5" w:themeColor="accent3"/>
+            </w:tcBorders>
           </w:tcPr>
           <w:p>
             <w:pPr>
@@ -734,6 +873,41 @@
             </w:pPr>
             <w:r>
               <w:t>Dato (16bit)</w:t>
+            </w:r>
+          </w:p>
+        </w:tc>
+        <w:tc>
+          <w:tcPr>
+            <w:tcW w:w="1417" w:type="dxa"/>
+            <w:tcBorders>
+              <w:bottom w:val="single" w:sz="4" w:space="0" w:color="A5A5A5" w:themeColor="accent3"/>
+            </w:tcBorders>
+            <w:vAlign w:val="center"/>
+          </w:tcPr>
+          <w:p>
+            <w:pPr>
+              <w:jc w:val="center"/>
+              <w:cnfStyle w:val="100000000000" w:firstRow="1" w:lastRow="0" w:firstColumn="0" w:lastColumn="0" w:oddVBand="0" w:evenVBand="0" w:oddHBand="0" w:evenHBand="0" w:firstRowFirstColumn="0" w:firstRowLastColumn="0" w:lastRowFirstColumn="0" w:lastRowLastColumn="0"/>
+            </w:pPr>
+            <w:r>
+              <w:t>Dettagli</w:t>
+            </w:r>
+          </w:p>
+        </w:tc>
+        <w:tc>
+          <w:tcPr>
+            <w:tcW w:w="1559" w:type="dxa"/>
+            <w:tcBorders>
+              <w:bottom w:val="single" w:sz="4" w:space="0" w:color="A5A5A5" w:themeColor="accent3"/>
+            </w:tcBorders>
+          </w:tcPr>
+          <w:p>
+            <w:pPr>
+              <w:jc w:val="center"/>
+              <w:cnfStyle w:val="100000000000" w:firstRow="1" w:lastRow="0" w:firstColumn="0" w:lastColumn="0" w:oddVBand="0" w:evenVBand="0" w:oddHBand="0" w:evenHBand="0" w:firstRowFirstColumn="0" w:firstRowLastColumn="0" w:lastRowFirstColumn="0" w:lastRowLastColumn="0"/>
+            </w:pPr>
+            <w:r>
+              <w:t>Tipo di dato</w:t>
             </w:r>
           </w:p>
         </w:tc>
@@ -756,6 +930,10 @@
         <w:tc>
           <w:tcPr>
             <w:tcW w:w="3261" w:type="dxa"/>
+            <w:tcBorders>
+              <w:top w:val="single" w:sz="4" w:space="0" w:color="A5A5A5" w:themeColor="accent3"/>
+              <w:right w:val="single" w:sz="4" w:space="0" w:color="A5A5A5" w:themeColor="accent3"/>
+            </w:tcBorders>
           </w:tcPr>
           <w:p>
             <w:pPr>
@@ -778,6 +956,78 @@
             </w:r>
           </w:p>
         </w:tc>
+        <w:tc>
+          <w:tcPr>
+            <w:tcW w:w="1417" w:type="dxa"/>
+            <w:tcBorders>
+              <w:top w:val="single" w:sz="4" w:space="0" w:color="A5A5A5" w:themeColor="accent3"/>
+              <w:left w:val="single" w:sz="4" w:space="0" w:color="A5A5A5" w:themeColor="accent3"/>
+              <w:right w:val="single" w:sz="4" w:space="0" w:color="A5A5A5" w:themeColor="accent3"/>
+            </w:tcBorders>
+            <w:vAlign w:val="center"/>
+          </w:tcPr>
+          <w:p>
+            <w:pPr>
+              <w:jc w:val="center"/>
+              <w:cnfStyle w:val="000000100000" w:firstRow="0" w:lastRow="0" w:firstColumn="0" w:lastColumn="0" w:oddVBand="0" w:evenVBand="0" w:oddHBand="1" w:evenHBand="0" w:firstRowFirstColumn="0" w:firstRowLastColumn="0" w:lastRowFirstColumn="0" w:lastRowLastColumn="0"/>
+              <w:rPr>
+                <w:rFonts w:asciiTheme="majorHAnsi" w:eastAsiaTheme="majorEastAsia" w:hAnsiTheme="majorHAnsi" w:cstheme="majorBidi"/>
+                <w:i/>
+                <w:iCs/>
+                <w:sz w:val="26"/>
+              </w:rPr>
+            </w:pPr>
+            <w:r>
+              <w:rPr>
+                <w:rFonts w:asciiTheme="majorHAnsi" w:eastAsiaTheme="majorEastAsia" w:hAnsiTheme="majorHAnsi" w:cstheme="majorBidi"/>
+                <w:i/>
+                <w:iCs/>
+                <w:sz w:val="26"/>
+              </w:rPr>
+              <w:t>Big endian</w:t>
+            </w:r>
+            <w:r>
+              <w:rPr>
+                <w:rFonts w:asciiTheme="majorHAnsi" w:eastAsiaTheme="majorEastAsia" w:hAnsiTheme="majorHAnsi" w:cstheme="majorBidi"/>
+                <w:i/>
+                <w:iCs/>
+                <w:sz w:val="26"/>
+              </w:rPr>
+              <w:t xml:space="preserve"> </w:t>
+            </w:r>
+          </w:p>
+        </w:tc>
+        <w:tc>
+          <w:tcPr>
+            <w:tcW w:w="1559" w:type="dxa"/>
+            <w:tcBorders>
+              <w:top w:val="single" w:sz="4" w:space="0" w:color="A5A5A5" w:themeColor="accent3"/>
+              <w:left w:val="single" w:sz="4" w:space="0" w:color="A5A5A5" w:themeColor="accent3"/>
+            </w:tcBorders>
+            <w:vAlign w:val="center"/>
+          </w:tcPr>
+          <w:p>
+            <w:pPr>
+              <w:jc w:val="center"/>
+              <w:cnfStyle w:val="000000100000" w:firstRow="0" w:lastRow="0" w:firstColumn="0" w:lastColumn="0" w:oddVBand="0" w:evenVBand="0" w:oddHBand="1" w:evenHBand="0" w:firstRowFirstColumn="0" w:firstRowLastColumn="0" w:lastRowFirstColumn="0" w:lastRowLastColumn="0"/>
+              <w:rPr>
+                <w:rFonts w:asciiTheme="majorHAnsi" w:eastAsiaTheme="majorEastAsia" w:hAnsiTheme="majorHAnsi" w:cstheme="majorBidi"/>
+                <w:i/>
+                <w:iCs/>
+                <w:sz w:val="26"/>
+              </w:rPr>
+            </w:pPr>
+            <w:r>
+              <w:rPr>
+                <w:rFonts w:asciiTheme="majorHAnsi" w:eastAsiaTheme="majorEastAsia" w:hAnsiTheme="majorHAnsi" w:cstheme="majorBidi"/>
+                <w:i/>
+                <w:iCs/>
+                <w:sz w:val="26"/>
+              </w:rPr>
+              <w:t>Intero</w:t>
+            </w:r>
+          </w:p>
+        </w:tc>
       </w:tr>
       <w:tr>
         <w:tc>
@@ -794,6 +1044,9 @@
         <w:tc>
           <w:tcPr>
             <w:tcW w:w="3261" w:type="dxa"/>
+            <w:tcBorders>
+              <w:right w:val="single" w:sz="4" w:space="0" w:color="A5A5A5" w:themeColor="accent3"/>
+            </w:tcBorders>
           </w:tcPr>
           <w:p>
             <w:pPr>
@@ -821,25 +1074,79 @@
                 <w:iCs/>
                 <w:sz w:val="26"/>
               </w:rPr>
-              <w:t xml:space="preserve">o valore di spostamento, rotazione, </w:t>
-            </w:r>
-            <w:proofErr w:type="spellStart"/>
-            <w:r>
-              <w:rPr>
-                <w:rFonts w:asciiTheme="majorHAnsi" w:eastAsiaTheme="majorEastAsia" w:hAnsiTheme="majorHAnsi" w:cstheme="majorBidi"/>
-                <w:i/>
-                <w:iCs/>
-                <w:sz w:val="26"/>
-              </w:rPr>
-              <w:t>ecc</w:t>
-            </w:r>
-            <w:proofErr w:type="spellEnd"/>
+              <w:t>o valore di spostamento, rotazione, ecc</w:t>
+            </w:r>
+          </w:p>
+        </w:tc>
+        <w:tc>
+          <w:tcPr>
+            <w:tcW w:w="1417" w:type="dxa"/>
+            <w:tcBorders>
+              <w:left w:val="single" w:sz="4" w:space="0" w:color="A5A5A5" w:themeColor="accent3"/>
+              <w:right w:val="single" w:sz="4" w:space="0" w:color="A5A5A5" w:themeColor="accent3"/>
+            </w:tcBorders>
+            <w:vAlign w:val="center"/>
+          </w:tcPr>
+          <w:p>
+            <w:pPr>
+              <w:jc w:val="center"/>
+              <w:cnfStyle w:val="000000000000" w:firstRow="0" w:lastRow="0" w:firstColumn="0" w:lastColumn="0" w:oddVBand="0" w:evenVBand="0" w:oddHBand="0" w:evenHBand="0" w:firstRowFirstColumn="0" w:firstRowLastColumn="0" w:lastRowFirstColumn="0" w:lastRowLastColumn="0"/>
+              <w:rPr>
+                <w:rFonts w:asciiTheme="majorHAnsi" w:eastAsiaTheme="majorEastAsia" w:hAnsiTheme="majorHAnsi" w:cstheme="majorBidi"/>
+                <w:i/>
+                <w:iCs/>
+                <w:sz w:val="26"/>
+                <w:u w:val="single"/>
+              </w:rPr>
+            </w:pPr>
+            <w:r>
+              <w:rPr>
+                <w:rFonts w:asciiTheme="majorHAnsi" w:eastAsiaTheme="majorEastAsia" w:hAnsiTheme="majorHAnsi" w:cstheme="majorBidi"/>
+                <w:i/>
+                <w:iCs/>
+                <w:sz w:val="26"/>
+              </w:rPr>
+              <w:t>-</w:t>
+            </w:r>
+          </w:p>
+        </w:tc>
+        <w:tc>
+          <w:tcPr>
+            <w:tcW w:w="1559" w:type="dxa"/>
+            <w:tcBorders>
+              <w:left w:val="single" w:sz="4" w:space="0" w:color="A5A5A5" w:themeColor="accent3"/>
+            </w:tcBorders>
+            <w:vAlign w:val="center"/>
+          </w:tcPr>
+          <w:p>
+            <w:pPr>
+              <w:jc w:val="center"/>
+              <w:cnfStyle w:val="000000000000" w:firstRow="0" w:lastRow="0" w:firstColumn="0" w:lastColumn="0" w:oddVBand="0" w:evenVBand="0" w:oddHBand="0" w:evenHBand="0" w:firstRowFirstColumn="0" w:firstRowLastColumn="0" w:lastRowFirstColumn="0" w:lastRowLastColumn="0"/>
+              <w:rPr>
+                <w:rFonts w:asciiTheme="majorHAnsi" w:eastAsiaTheme="majorEastAsia" w:hAnsiTheme="majorHAnsi" w:cstheme="majorBidi"/>
+                <w:i/>
+                <w:iCs/>
+                <w:sz w:val="26"/>
+              </w:rPr>
+            </w:pPr>
+            <w:r>
+              <w:rPr>
+                <w:rFonts w:asciiTheme="majorHAnsi" w:eastAsiaTheme="majorEastAsia" w:hAnsiTheme="majorHAnsi" w:cstheme="majorBidi"/>
+                <w:i/>
+                <w:iCs/>
+                <w:sz w:val="26"/>
+              </w:rPr>
+              <w:t>Binario</w:t>
+            </w:r>
+            <w:bookmarkStart w:id="0" w:name="_GoBack"/>
+            <w:bookmarkEnd w:id="0"/>
           </w:p>
         </w:tc>
       </w:tr>
       <w:tr>
         <w:trPr>
           <w:cnfStyle w:val="000000100000" w:firstRow="0" w:lastRow="0" w:firstColumn="0" w:lastColumn="0" w:oddVBand="0" w:evenVBand="0" w:oddHBand="1" w:evenHBand="0" w:firstRowFirstColumn="0" w:firstRowLastColumn="0" w:lastRowFirstColumn="0" w:lastRowLastColumn="0"/>
+          <w:trHeight w:val="49"/>
         </w:trPr>
         <w:tc>
           <w:tcPr>
@@ -855,6 +1162,9 @@
         <w:tc>
           <w:tcPr>
             <w:tcW w:w="3261" w:type="dxa"/>
+            <w:tcBorders>
+              <w:right w:val="single" w:sz="4" w:space="0" w:color="A5A5A5" w:themeColor="accent3"/>
+            </w:tcBorders>
           </w:tcPr>
           <w:p>
             <w:pPr>
@@ -877,6 +1187,67 @@
             </w:r>
           </w:p>
         </w:tc>
+        <w:tc>
+          <w:tcPr>
+            <w:tcW w:w="1417" w:type="dxa"/>
+            <w:tcBorders>
+              <w:left w:val="single" w:sz="4" w:space="0" w:color="A5A5A5" w:themeColor="accent3"/>
+              <w:right w:val="single" w:sz="4" w:space="0" w:color="A5A5A5" w:themeColor="accent3"/>
+            </w:tcBorders>
+            <w:vAlign w:val="center"/>
+          </w:tcPr>
+          <w:p>
+            <w:pPr>
+              <w:jc w:val="center"/>
+              <w:cnfStyle w:val="000000100000" w:firstRow="0" w:lastRow="0" w:firstColumn="0" w:lastColumn="0" w:oddVBand="0" w:evenVBand="0" w:oddHBand="1" w:evenHBand="0" w:firstRowFirstColumn="0" w:firstRowLastColumn="0" w:lastRowFirstColumn="0" w:lastRowLastColumn="0"/>
+              <w:rPr>
+                <w:rFonts w:asciiTheme="majorHAnsi" w:eastAsiaTheme="majorEastAsia" w:hAnsiTheme="majorHAnsi" w:cstheme="majorBidi"/>
+                <w:i/>
+                <w:iCs/>
+                <w:sz w:val="26"/>
+              </w:rPr>
+            </w:pPr>
+            <w:r>
+              <w:rPr>
+                <w:rFonts w:asciiTheme="majorHAnsi" w:eastAsiaTheme="majorEastAsia" w:hAnsiTheme="majorHAnsi" w:cstheme="majorBidi"/>
+                <w:i/>
+                <w:iCs/>
+                <w:sz w:val="26"/>
+              </w:rPr>
+              <w:t>-</w:t>
+            </w:r>
+          </w:p>
+        </w:tc>
+        <w:tc>
+          <w:tcPr>
+            <w:tcW w:w="1559" w:type="dxa"/>
+            <w:tcBorders>
+              <w:left w:val="single" w:sz="4" w:space="0" w:color="A5A5A5" w:themeColor="accent3"/>
+            </w:tcBorders>
+            <w:vAlign w:val="center"/>
+          </w:tcPr>
+          <w:p>
+            <w:pPr>
+              <w:jc w:val="center"/>
+              <w:cnfStyle w:val="000000100000" w:firstRow="0" w:lastRow="0" w:firstColumn="0" w:lastColumn="0" w:oddVBand="0" w:evenVBand="0" w:oddHBand="1" w:evenHBand="0" w:firstRowFirstColumn="0" w:firstRowLastColumn="0" w:lastRowFirstColumn="0" w:lastRowLastColumn="0"/>
+              <w:rPr>
+                <w:rFonts w:asciiTheme="majorHAnsi" w:eastAsiaTheme="majorEastAsia" w:hAnsiTheme="majorHAnsi" w:cstheme="majorBidi"/>
+                <w:i/>
+                <w:iCs/>
+                <w:sz w:val="26"/>
+              </w:rPr>
+            </w:pPr>
+            <w:r>
+              <w:rPr>
+                <w:rFonts w:asciiTheme="majorHAnsi" w:eastAsiaTheme="majorEastAsia" w:hAnsiTheme="majorHAnsi" w:cstheme="majorBidi"/>
+                <w:i/>
+                <w:iCs/>
+                <w:sz w:val="26"/>
+              </w:rPr>
+              <w:t>-</w:t>
+            </w:r>
+          </w:p>
+        </w:tc>
       </w:tr>
     </w:tbl>
     <w:p>
@@ -888,6 +1259,74 @@
       <w:pPr>
         <w:pStyle w:val="Titolo6"/>
       </w:pPr>
+      <w:r>
+        <w:rPr>
+          <w:noProof/>
+          <w:lang w:eastAsia="it-IT"/>
+        </w:rPr>
+        <w:drawing>
+          <wp:anchor distT="0" distB="0" distL="114300" distR="114300" simplePos="0" relativeHeight="251658240" behindDoc="1" locked="0" layoutInCell="1" allowOverlap="1" wp14:anchorId="35DE8B11" wp14:editId="3589E876">
+            <wp:simplePos x="0" y="0"/>
+            <wp:positionH relativeFrom="column">
+              <wp:posOffset>3085607</wp:posOffset>
+            </wp:positionH>
+            <wp:positionV relativeFrom="paragraph">
+              <wp:posOffset>55996</wp:posOffset>
+            </wp:positionV>
+            <wp:extent cx="2515489" cy="1790376"/>
+            <wp:effectExtent l="0" t="0" r="0" b="635"/>
+            <wp:wrapNone/>
+            <wp:docPr id="1" name="Immagine 1"/>
+            <wp:cNvGraphicFramePr>
+              <a:graphicFrameLocks xmlns:a="http://schemas.openxmlformats.org/drawingml/2006/main" noChangeAspect="1"/>
+            </wp:cNvGraphicFramePr>
+            <a:graphic xmlns:a="http://schemas.openxmlformats.org/drawingml/2006/main">
+              <a:graphicData uri="http://schemas.openxmlformats.org/drawingml/2006/picture">
+                <pic:pic xmlns:pic="http://schemas.openxmlformats.org/drawingml/2006/picture">
+                  <pic:nvPicPr>
+                    <pic:cNvPr id="1" name="posizione_sensori.png"/>
+                    <pic:cNvPicPr/>
+                  </pic:nvPicPr>
+                  <pic:blipFill rotWithShape="1">
+                    <a:blip r:embed="rId4">
+                      <a:extLst>
+                        <a:ext uri="{28A0092B-C50C-407E-A947-70E740481C1C}">
+                          <a14:useLocalDpi xmlns:a14="http://schemas.microsoft.com/office/drawing/2010/main" val="0"/>
+                        </a:ext>
+                      </a:extLst>
+                    </a:blip>
+                    <a:srcRect l="20123" t="19821" r="21610" b="24878"/>
+                    <a:stretch/>
+                  </pic:blipFill>
+                  <pic:spPr bwMode="auto">
+                    <a:xfrm>
+                      <a:off x="0" y="0"/>
+                      <a:ext cx="2515489" cy="1790376"/>
+                    </a:xfrm>
+                    <a:prstGeom prst="rect">
+                      <a:avLst/>
+                    </a:prstGeom>
+                    <a:ln>
+                      <a:noFill/>
+                    </a:ln>
+                    <a:extLst>
+                      <a:ext uri="{53640926-AAD7-44D8-BBD7-CCE9431645EC}">
+                        <a14:shadowObscured xmlns:a14="http://schemas.microsoft.com/office/drawing/2010/main"/>
+                      </a:ext>
+                    </a:extLst>
+                  </pic:spPr>
+                </pic:pic>
+              </a:graphicData>
+            </a:graphic>
+            <wp14:sizeRelH relativeFrom="page">
+              <wp14:pctWidth>0</wp14:pctWidth>
+            </wp14:sizeRelH>
+            <wp14:sizeRelV relativeFrom="page">
+              <wp14:pctHeight>0</wp14:pctHeight>
+            </wp14:sizeRelV>
+          </wp:anchor>
+        </w:drawing>
+      </w:r>
       <w:r>
         <w:t>Sensori:</w:t>
       </w:r>
@@ -899,7 +1338,7 @@
         <w:tblLook w:val="04A0" w:firstRow="1" w:lastRow="0" w:firstColumn="1" w:lastColumn="0" w:noHBand="0" w:noVBand="1"/>
       </w:tblPr>
       <w:tblGrid>
-        <w:gridCol w:w="1276"/>
+        <w:gridCol w:w="1418"/>
         <w:gridCol w:w="2693"/>
       </w:tblGrid>
       <w:tr>
@@ -909,7 +1348,7 @@
         <w:tc>
           <w:tcPr>
             <w:cnfStyle w:val="001000000100" w:firstRow="0" w:lastRow="0" w:firstColumn="1" w:lastColumn="0" w:oddVBand="0" w:evenVBand="0" w:oddHBand="0" w:evenHBand="0" w:firstRowFirstColumn="1" w:firstRowLastColumn="0" w:lastRowFirstColumn="0" w:lastRowLastColumn="0"/>
-            <w:tcW w:w="1276" w:type="dxa"/>
+            <w:tcW w:w="1418" w:type="dxa"/>
           </w:tcPr>
           <w:p>
             <w:r>
@@ -938,9 +1377,12 @@
         <w:tc>
           <w:tcPr>
             <w:cnfStyle w:val="001000000000" w:firstRow="0" w:lastRow="0" w:firstColumn="1" w:lastColumn="0" w:oddVBand="0" w:evenVBand="0" w:oddHBand="0" w:evenHBand="0" w:firstRowFirstColumn="0" w:firstRowLastColumn="0" w:lastRowFirstColumn="0" w:lastRowLastColumn="0"/>
-            <w:tcW w:w="1276" w:type="dxa"/>
-          </w:tcPr>
-          <w:p>
+            <w:tcW w:w="1418" w:type="dxa"/>
+          </w:tcPr>
+          <w:p>
+            <w:r>
+              <w:t xml:space="preserve">0..5 / </w:t>
+            </w:r>
             <w:r>
               <w:t>1 .. 5</w:t>
             </w:r>
@@ -988,7 +1430,7 @@
         <w:tc>
           <w:tcPr>
             <w:cnfStyle w:val="001000000000" w:firstRow="0" w:lastRow="0" w:firstColumn="1" w:lastColumn="0" w:oddVBand="0" w:evenVBand="0" w:oddHBand="0" w:evenHBand="0" w:firstRowFirstColumn="0" w:firstRowLastColumn="0" w:lastRowFirstColumn="0" w:lastRowLastColumn="0"/>
-            <w:tcW w:w="1276" w:type="dxa"/>
+            <w:tcW w:w="1418" w:type="dxa"/>
           </w:tcPr>
           <w:p>
             <w:r>
@@ -1029,7 +1471,7 @@
         <w:tc>
           <w:tcPr>
             <w:cnfStyle w:val="001000000000" w:firstRow="0" w:lastRow="0" w:firstColumn="1" w:lastColumn="0" w:oddVBand="0" w:evenVBand="0" w:oddHBand="0" w:evenHBand="0" w:firstRowFirstColumn="0" w:firstRowLastColumn="0" w:lastRowFirstColumn="0" w:lastRowLastColumn="0"/>
-            <w:tcW w:w="1276" w:type="dxa"/>
+            <w:tcW w:w="1418" w:type="dxa"/>
           </w:tcPr>
           <w:p>
             <w:r>
@@ -1067,7 +1509,7 @@
         <w:tc>
           <w:tcPr>
             <w:cnfStyle w:val="001000000000" w:firstRow="0" w:lastRow="0" w:firstColumn="1" w:lastColumn="0" w:oddVBand="0" w:evenVBand="0" w:oddHBand="0" w:evenHBand="0" w:firstRowFirstColumn="0" w:firstRowLastColumn="0" w:lastRowFirstColumn="0" w:lastRowLastColumn="0"/>
-            <w:tcW w:w="1276" w:type="dxa"/>
+            <w:tcW w:w="1418" w:type="dxa"/>
           </w:tcPr>
           <w:p>
             <w:r>
@@ -1108,7 +1550,7 @@
         <w:tc>
           <w:tcPr>
             <w:cnfStyle w:val="001000000000" w:firstRow="0" w:lastRow="0" w:firstColumn="1" w:lastColumn="0" w:oddVBand="0" w:evenVBand="0" w:oddHBand="0" w:evenHBand="0" w:firstRowFirstColumn="0" w:firstRowLastColumn="0" w:lastRowFirstColumn="0" w:lastRowLastColumn="0"/>
-            <w:tcW w:w="1276" w:type="dxa"/>
+            <w:tcW w:w="1418" w:type="dxa"/>
           </w:tcPr>
           <w:p>
             <w:r>
@@ -1146,7 +1588,7 @@
         <w:tc>
           <w:tcPr>
             <w:cnfStyle w:val="001000000000" w:firstRow="0" w:lastRow="0" w:firstColumn="1" w:lastColumn="0" w:oddVBand="0" w:evenVBand="0" w:oddHBand="0" w:evenHBand="0" w:firstRowFirstColumn="0" w:firstRowLastColumn="0" w:lastRowFirstColumn="0" w:lastRowLastColumn="0"/>
-            <w:tcW w:w="1276" w:type="dxa"/>
+            <w:tcW w:w="1418" w:type="dxa"/>
           </w:tcPr>
           <w:p>
             <w:r>

</xml_diff>

<commit_message>
Revisionato il protocollo 1E
</commit_message>
<xml_diff>
--- a/docs/protocollo.docx
+++ b/docs/protocollo.docx
@@ -984,16 +984,7 @@
                 <w:iCs/>
                 <w:sz w:val="26"/>
               </w:rPr>
-              <w:t>Big endian</w:t>
-            </w:r>
-            <w:r>
-              <w:rPr>
-                <w:rFonts w:asciiTheme="majorHAnsi" w:eastAsiaTheme="majorEastAsia" w:hAnsiTheme="majorHAnsi" w:cstheme="majorBidi"/>
-                <w:i/>
-                <w:iCs/>
-                <w:sz w:val="26"/>
-              </w:rPr>
-              <w:t xml:space="preserve"> </w:t>
+              <w:t xml:space="preserve">Big endian </w:t>
             </w:r>
           </w:p>
         </w:tc>
@@ -1138,8 +1129,6 @@
               </w:rPr>
               <w:t>Binario</w:t>
             </w:r>
-            <w:bookmarkStart w:id="0" w:name="_GoBack"/>
-            <w:bookmarkEnd w:id="0"/>
           </w:p>
         </w:tc>
       </w:tr>
@@ -1254,29 +1243,24 @@
       <w:pPr>
         <w:spacing w:after="0"/>
       </w:pPr>
-    </w:p>
-    <w:p>
-      <w:pPr>
-        <w:pStyle w:val="Titolo6"/>
-      </w:pPr>
       <w:r>
         <w:rPr>
           <w:noProof/>
           <w:lang w:eastAsia="it-IT"/>
         </w:rPr>
         <w:drawing>
-          <wp:anchor distT="0" distB="0" distL="114300" distR="114300" simplePos="0" relativeHeight="251658240" behindDoc="1" locked="0" layoutInCell="1" allowOverlap="1" wp14:anchorId="35DE8B11" wp14:editId="3589E876">
+          <wp:anchor distT="0" distB="0" distL="114300" distR="114300" simplePos="0" relativeHeight="251658240" behindDoc="1" locked="0" layoutInCell="1" allowOverlap="1" wp14:anchorId="19A2BF31" wp14:editId="138D704D">
             <wp:simplePos x="0" y="0"/>
             <wp:positionH relativeFrom="column">
-              <wp:posOffset>3085607</wp:posOffset>
+              <wp:posOffset>2802831</wp:posOffset>
             </wp:positionH>
             <wp:positionV relativeFrom="paragraph">
-              <wp:posOffset>55996</wp:posOffset>
+              <wp:posOffset>79317</wp:posOffset>
             </wp:positionV>
-            <wp:extent cx="2515489" cy="1790376"/>
-            <wp:effectExtent l="0" t="0" r="0" b="635"/>
+            <wp:extent cx="3141132" cy="2204484"/>
+            <wp:effectExtent l="0" t="0" r="2540" b="5715"/>
             <wp:wrapNone/>
-            <wp:docPr id="1" name="Immagine 1"/>
+            <wp:docPr id="2" name="Immagine 2"/>
             <wp:cNvGraphicFramePr>
               <a:graphicFrameLocks xmlns:a="http://schemas.openxmlformats.org/drawingml/2006/main" noChangeAspect="1"/>
             </wp:cNvGraphicFramePr>
@@ -1284,7 +1268,7 @@
               <a:graphicData uri="http://schemas.openxmlformats.org/drawingml/2006/picture">
                 <pic:pic xmlns:pic="http://schemas.openxmlformats.org/drawingml/2006/picture">
                   <pic:nvPicPr>
-                    <pic:cNvPr id="1" name="posizione_sensori.png"/>
+                    <pic:cNvPr id="2" name="posizione_sensori.png"/>
                     <pic:cNvPicPr/>
                   </pic:nvPicPr>
                   <pic:blipFill rotWithShape="1">
@@ -1295,13 +1279,13 @@
                         </a:ext>
                       </a:extLst>
                     </a:blip>
-                    <a:srcRect l="20123" t="19821" r="21610" b="24878"/>
+                    <a:srcRect l="19574" t="20231" r="10115" b="13970"/>
                     <a:stretch/>
                   </pic:blipFill>
                   <pic:spPr bwMode="auto">
                     <a:xfrm>
                       <a:off x="0" y="0"/>
-                      <a:ext cx="2515489" cy="1790376"/>
+                      <a:ext cx="3149069" cy="2210054"/>
                     </a:xfrm>
                     <a:prstGeom prst="rect">
                       <a:avLst/>
@@ -1327,6 +1311,11 @@
           </wp:anchor>
         </w:drawing>
       </w:r>
+    </w:p>
+    <w:p>
+      <w:pPr>
+        <w:pStyle w:val="Titolo6"/>
+      </w:pPr>
       <w:r>
         <w:t>Sensori:</w:t>
       </w:r>
@@ -1334,6 +1323,8 @@
     <w:tbl>
       <w:tblPr>
         <w:tblStyle w:val="Tabellasemplice5"/>
+        <w:tblpPr w:leftFromText="141" w:rightFromText="141" w:vertAnchor="text" w:tblpY="1"/>
+        <w:tblOverlap w:val="never"/>
         <w:tblW w:w="0" w:type="auto"/>
         <w:tblLook w:val="04A0" w:firstRow="1" w:lastRow="0" w:firstColumn="1" w:lastColumn="0" w:noHBand="0" w:noVBand="1"/>
       </w:tblPr>
@@ -1500,7 +1491,18 @@
                 <w:iCs/>
                 <w:sz w:val="26"/>
               </w:rPr>
-              <w:t>Luminosità (0 – 255)</w:t>
+              <w:t xml:space="preserve">Luminosità (0 </w:t>
+            </w:r>
+            <w:bookmarkStart w:id="0" w:name="_GoBack"/>
+            <w:bookmarkEnd w:id="0"/>
+            <w:r>
+              <w:rPr>
+                <w:rFonts w:asciiTheme="majorHAnsi" w:eastAsiaTheme="majorEastAsia" w:hAnsiTheme="majorHAnsi" w:cstheme="majorBidi"/>
+                <w:i/>
+                <w:iCs/>
+                <w:sz w:val="26"/>
+              </w:rPr>
+              <w:t>– 255)</w:t>
             </w:r>
           </w:p>
         </w:tc>
@@ -1623,7 +1625,11 @@
         </w:tc>
       </w:tr>
     </w:tbl>
-    <w:p/>
+    <w:p>
+      <w:r>
+        <w:br w:type="textWrapping" w:clear="all"/>
+      </w:r>
+    </w:p>
     <w:p>
       <w:pPr>
         <w:pStyle w:val="Titolo6"/>

</xml_diff>

<commit_message>
Modificata l'immagine del Robot con le distanze corrette dei sensori
</commit_message>
<xml_diff>
--- a/docs/protocollo.docx
+++ b/docs/protocollo.docx
@@ -1249,18 +1249,18 @@
           <w:lang w:eastAsia="it-IT"/>
         </w:rPr>
         <w:drawing>
-          <wp:anchor distT="0" distB="0" distL="114300" distR="114300" simplePos="0" relativeHeight="251658240" behindDoc="1" locked="0" layoutInCell="1" allowOverlap="1" wp14:anchorId="19A2BF31" wp14:editId="138D704D">
+          <wp:anchor distT="0" distB="0" distL="114300" distR="114300" simplePos="0" relativeHeight="251658240" behindDoc="1" locked="0" layoutInCell="1" allowOverlap="1" wp14:anchorId="160EAD73" wp14:editId="4C20E0E7">
             <wp:simplePos x="0" y="0"/>
-            <wp:positionH relativeFrom="column">
-              <wp:posOffset>2802831</wp:posOffset>
+            <wp:positionH relativeFrom="page">
+              <wp:posOffset>3409507</wp:posOffset>
             </wp:positionH>
             <wp:positionV relativeFrom="paragraph">
-              <wp:posOffset>79317</wp:posOffset>
+              <wp:posOffset>136023</wp:posOffset>
             </wp:positionV>
-            <wp:extent cx="3141132" cy="2204484"/>
-            <wp:effectExtent l="0" t="0" r="2540" b="5715"/>
+            <wp:extent cx="3161414" cy="2198519"/>
+            <wp:effectExtent l="0" t="0" r="1270" b="0"/>
             <wp:wrapNone/>
-            <wp:docPr id="2" name="Immagine 2"/>
+            <wp:docPr id="1" name="Immagine 1"/>
             <wp:cNvGraphicFramePr>
               <a:graphicFrameLocks xmlns:a="http://schemas.openxmlformats.org/drawingml/2006/main" noChangeAspect="1"/>
             </wp:cNvGraphicFramePr>
@@ -1268,7 +1268,7 @@
               <a:graphicData uri="http://schemas.openxmlformats.org/drawingml/2006/picture">
                 <pic:pic xmlns:pic="http://schemas.openxmlformats.org/drawingml/2006/picture">
                   <pic:nvPicPr>
-                    <pic:cNvPr id="2" name="posizione_sensori.png"/>
+                    <pic:cNvPr id="1" name="posizione_sensori.png"/>
                     <pic:cNvPicPr/>
                   </pic:nvPicPr>
                   <pic:blipFill rotWithShape="1">
@@ -1279,13 +1279,13 @@
                         </a:ext>
                       </a:extLst>
                     </a:blip>
-                    <a:srcRect l="19574" t="20231" r="10115" b="13970"/>
+                    <a:srcRect l="19458" t="13745" r="14751" b="25246"/>
                     <a:stretch/>
                   </pic:blipFill>
                   <pic:spPr bwMode="auto">
                     <a:xfrm>
                       <a:off x="0" y="0"/>
-                      <a:ext cx="3149069" cy="2210054"/>
+                      <a:ext cx="3173137" cy="2206672"/>
                     </a:xfrm>
                     <a:prstGeom prst="rect">
                       <a:avLst/>
@@ -1491,18 +1491,7 @@
                 <w:iCs/>
                 <w:sz w:val="26"/>
               </w:rPr>
-              <w:t xml:space="preserve">Luminosità (0 </w:t>
-            </w:r>
-            <w:bookmarkStart w:id="0" w:name="_GoBack"/>
-            <w:bookmarkEnd w:id="0"/>
-            <w:r>
-              <w:rPr>
-                <w:rFonts w:asciiTheme="majorHAnsi" w:eastAsiaTheme="majorEastAsia" w:hAnsiTheme="majorHAnsi" w:cstheme="majorBidi"/>
-                <w:i/>
-                <w:iCs/>
-                <w:sz w:val="26"/>
-              </w:rPr>
-              <w:t>– 255)</w:t>
+              <w:t>Luminosità (0 – 255)</w:t>
             </w:r>
           </w:p>
         </w:tc>
@@ -1629,6 +1618,10 @@
       <w:r>
         <w:br w:type="textWrapping" w:clear="all"/>
       </w:r>
+    </w:p>
+    <w:p>
+      <w:bookmarkStart w:id="0" w:name="_GoBack"/>
+      <w:bookmarkEnd w:id="0"/>
     </w:p>
     <w:p>
       <w:pPr>

</xml_diff>

<commit_message>
Spostato unscita2 su old e cambiato ritorno GoForware con boolean
</commit_message>
<xml_diff>
--- a/docs/protocollo.docx
+++ b/docs/protocollo.docx
@@ -38,7 +38,7 @@
           <w:sz w:val="16"/>
           <w:szCs w:val="16"/>
         </w:rPr>
-        <w:t>E</w:t>
+        <w:t>F</w:t>
       </w:r>
       <w:r>
         <w:rPr>
@@ -52,7 +52,14 @@
           <w:sz w:val="16"/>
           <w:szCs w:val="16"/>
         </w:rPr>
-        <w:t>03/04/2015)</w:t>
+        <w:t>07</w:t>
+      </w:r>
+      <w:r>
+        <w:rPr>
+          <w:sz w:val="16"/>
+          <w:szCs w:val="16"/>
+        </w:rPr>
+        <w:t>/04/2015)</w:t>
       </w:r>
     </w:p>
     <w:p>
@@ -79,20 +86,40 @@
     <w:p>
       <w:pPr>
         <w:spacing w:after="0"/>
-      </w:pPr>
-    </w:p>
-    <w:p>
-      <w:pPr>
-        <w:spacing w:after="0"/>
-        <w:rPr>
-          <w:i/>
-        </w:rPr>
-      </w:pPr>
-      <w:r>
-        <w:rPr>
-          <w:i/>
-        </w:rPr>
-        <w:t>su tiva (porta UART0):</w:t>
+        <w:rPr>
+          <w:i/>
+        </w:rPr>
+      </w:pPr>
+      <w:r>
+        <w:br/>
+      </w:r>
+      <w:proofErr w:type="gramStart"/>
+      <w:r>
+        <w:rPr>
+          <w:i/>
+        </w:rPr>
+        <w:t>su</w:t>
+      </w:r>
+      <w:proofErr w:type="gramEnd"/>
+      <w:r>
+        <w:rPr>
+          <w:i/>
+        </w:rPr>
+        <w:t xml:space="preserve"> </w:t>
+      </w:r>
+      <w:proofErr w:type="spellStart"/>
+      <w:r>
+        <w:rPr>
+          <w:i/>
+        </w:rPr>
+        <w:t>tiva</w:t>
+      </w:r>
+      <w:proofErr w:type="spellEnd"/>
+      <w:r>
+        <w:rPr>
+          <w:i/>
+        </w:rPr>
+        <w:t xml:space="preserve"> (porta UART0):</w:t>
       </w:r>
     </w:p>
     <w:p>
@@ -118,11 +145,19 @@
           <w:i/>
         </w:rPr>
       </w:pPr>
-      <w:r>
-        <w:rPr>
-          <w:i/>
-        </w:rPr>
-        <w:t>su RPI (/</w:t>
+      <w:proofErr w:type="gramStart"/>
+      <w:r>
+        <w:rPr>
+          <w:i/>
+        </w:rPr>
+        <w:t>su</w:t>
+      </w:r>
+      <w:proofErr w:type="gramEnd"/>
+      <w:r>
+        <w:rPr>
+          <w:i/>
+        </w:rPr>
+        <w:t xml:space="preserve"> RPI (/</w:t>
       </w:r>
       <w:proofErr w:type="spellStart"/>
       <w:r>
@@ -181,8 +216,13 @@
       <w:pPr>
         <w:spacing w:after="0"/>
       </w:pPr>
-      <w:r>
-        <w:t>scambio di messaggi di lunghezza fissa</w:t>
+      <w:proofErr w:type="gramStart"/>
+      <w:r>
+        <w:t>scambio</w:t>
+      </w:r>
+      <w:proofErr w:type="gramEnd"/>
+      <w:r>
+        <w:t xml:space="preserve"> di messaggi di lunghezza fissa</w:t>
       </w:r>
     </w:p>
     <w:p>
@@ -241,13 +281,29 @@
           <w:i/>
           <w:u w:val="single"/>
         </w:rPr>
-        <w:t>&lt;comando(</w:t>
-      </w:r>
+        <w:t>&lt;</w:t>
+      </w:r>
+      <w:proofErr w:type="gramStart"/>
       <w:r>
         <w:rPr>
           <w:i/>
           <w:u w:val="single"/>
         </w:rPr>
+        <w:t>comando</w:t>
+      </w:r>
+      <w:proofErr w:type="gramEnd"/>
+      <w:r>
+        <w:rPr>
+          <w:i/>
+          <w:u w:val="single"/>
+        </w:rPr>
+        <w:t>(</w:t>
+      </w:r>
+      <w:r>
+        <w:rPr>
+          <w:i/>
+          <w:u w:val="single"/>
+        </w:rPr>
         <w:t>8bit</w:t>
       </w:r>
       <w:r>
@@ -284,11 +340,19 @@
           <w:i/>
         </w:rPr>
       </w:pPr>
-      <w:r>
-        <w:rPr>
-          <w:i/>
-        </w:rPr>
-        <w:t>!Nota! - Il tiva prenderà in considerazione solamente i 3byte prima del carattere terminatore</w:t>
+      <w:proofErr w:type="gramStart"/>
+      <w:r>
+        <w:rPr>
+          <w:i/>
+        </w:rPr>
+        <w:t>!Nota</w:t>
+      </w:r>
+      <w:proofErr w:type="gramEnd"/>
+      <w:r>
+        <w:rPr>
+          <w:i/>
+        </w:rPr>
+        <w:t>! - Il tiva prenderà in considerazione solamente i 3byte prima del carattere terminatore</w:t>
       </w:r>
     </w:p>
     <w:p>
@@ -672,17 +736,8 @@
       </w:tr>
     </w:tbl>
     <w:p>
-      <w:pPr>
-        <w:spacing w:after="0"/>
-      </w:pPr>
-    </w:p>
-    <w:p>
-      <w:pPr>
-        <w:rPr>
-          <w:rFonts w:asciiTheme="majorHAnsi" w:eastAsiaTheme="majorEastAsia" w:hAnsiTheme="majorHAnsi" w:cstheme="majorBidi"/>
-          <w:color w:val="1F4D78" w:themeColor="accent1" w:themeShade="7F"/>
-        </w:rPr>
-      </w:pPr>
+      <w:bookmarkStart w:id="0" w:name="_GoBack"/>
+      <w:bookmarkEnd w:id="0"/>
       <w:r>
         <w:br w:type="page"/>
       </w:r>
@@ -1450,7 +1505,36 @@
                 <w:iCs/>
                 <w:sz w:val="26"/>
               </w:rPr>
-              <w:t>Angolo (0 – 180°)</w:t>
+              <w:t xml:space="preserve">Angolo </w:t>
+            </w:r>
+            <w:proofErr w:type="spellStart"/>
+            <w:r>
+              <w:rPr>
+                <w:rFonts w:asciiTheme="majorHAnsi" w:eastAsiaTheme="majorEastAsia" w:hAnsiTheme="majorHAnsi" w:cstheme="majorBidi"/>
+                <w:i/>
+                <w:iCs/>
+                <w:sz w:val="26"/>
+              </w:rPr>
+              <w:t>Imb</w:t>
+            </w:r>
+            <w:proofErr w:type="spellEnd"/>
+            <w:r>
+              <w:rPr>
+                <w:rFonts w:asciiTheme="majorHAnsi" w:eastAsiaTheme="majorEastAsia" w:hAnsiTheme="majorHAnsi" w:cstheme="majorBidi"/>
+                <w:i/>
+                <w:iCs/>
+                <w:sz w:val="26"/>
+              </w:rPr>
+              <w:t xml:space="preserve">. </w:t>
+            </w:r>
+            <w:r>
+              <w:rPr>
+                <w:rFonts w:asciiTheme="majorHAnsi" w:eastAsiaTheme="majorEastAsia" w:hAnsiTheme="majorHAnsi" w:cstheme="majorBidi"/>
+                <w:i/>
+                <w:iCs/>
+                <w:sz w:val="26"/>
+              </w:rPr>
+              <w:t>(0 – 180°)</w:t>
             </w:r>
           </w:p>
         </w:tc>
@@ -1613,16 +1697,63 @@
           </w:p>
         </w:tc>
       </w:tr>
+      <w:tr>
+        <w:trPr>
+          <w:cnfStyle w:val="000000100000" w:firstRow="0" w:lastRow="0" w:firstColumn="0" w:lastColumn="0" w:oddVBand="0" w:evenVBand="0" w:oddHBand="1" w:evenHBand="0" w:firstRowFirstColumn="0" w:firstRowLastColumn="0" w:lastRowFirstColumn="0" w:lastRowLastColumn="0"/>
+        </w:trPr>
+        <w:tc>
+          <w:tcPr>
+            <w:cnfStyle w:val="001000000000" w:firstRow="0" w:lastRow="0" w:firstColumn="1" w:lastColumn="0" w:oddVBand="0" w:evenVBand="0" w:oddHBand="0" w:evenHBand="0" w:firstRowFirstColumn="0" w:firstRowLastColumn="0" w:lastRowFirstColumn="0" w:lastRowLastColumn="0"/>
+            <w:tcW w:w="1418" w:type="dxa"/>
+          </w:tcPr>
+          <w:p>
+            <w:r>
+              <w:t>11</w:t>
+            </w:r>
+          </w:p>
+        </w:tc>
+        <w:tc>
+          <w:tcPr>
+            <w:tcW w:w="2693" w:type="dxa"/>
+          </w:tcPr>
+          <w:p>
+            <w:pPr>
+              <w:cnfStyle w:val="000000100000" w:firstRow="0" w:lastRow="0" w:firstColumn="0" w:lastColumn="0" w:oddVBand="0" w:evenVBand="0" w:oddHBand="1" w:evenHBand="0" w:firstRowFirstColumn="0" w:firstRowLastColumn="0" w:lastRowFirstColumn="0" w:lastRowLastColumn="0"/>
+              <w:rPr>
+                <w:rFonts w:asciiTheme="majorHAnsi" w:eastAsiaTheme="majorEastAsia" w:hAnsiTheme="majorHAnsi" w:cstheme="majorBidi"/>
+                <w:i/>
+                <w:iCs/>
+                <w:sz w:val="26"/>
+              </w:rPr>
+            </w:pPr>
+            <w:r>
+              <w:rPr>
+                <w:rFonts w:asciiTheme="majorHAnsi" w:eastAsiaTheme="majorEastAsia" w:hAnsiTheme="majorHAnsi" w:cstheme="majorBidi"/>
+                <w:i/>
+                <w:iCs/>
+                <w:sz w:val="26"/>
+              </w:rPr>
+              <w:t xml:space="preserve">Angolo Rollio </w:t>
+            </w:r>
+            <w:r>
+              <w:rPr>
+                <w:rFonts w:asciiTheme="majorHAnsi" w:eastAsiaTheme="majorEastAsia" w:hAnsiTheme="majorHAnsi" w:cstheme="majorBidi"/>
+                <w:i/>
+                <w:iCs/>
+                <w:sz w:val="26"/>
+              </w:rPr>
+              <w:t>(0 – 180°)</w:t>
+            </w:r>
+          </w:p>
+        </w:tc>
+      </w:tr>
     </w:tbl>
     <w:p>
       <w:r>
         <w:br w:type="textWrapping" w:clear="all"/>
       </w:r>
     </w:p>
-    <w:p>
-      <w:bookmarkStart w:id="0" w:name="_GoBack"/>
-      <w:bookmarkEnd w:id="0"/>
-    </w:p>
+    <w:p/>
     <w:p>
       <w:pPr>
         <w:pStyle w:val="Titolo6"/>

</xml_diff>

<commit_message>
Aggiunta funzione per il rilascio del Rescue Pack e corretta protocollo
</commit_message>
<xml_diff>
--- a/docs/protocollo.docx
+++ b/docs/protocollo.docx
@@ -533,6 +533,22 @@
       <w:r>
         <w:t xml:space="preserve"> di un determinato sensore</w:t>
       </w:r>
+    </w:p>
+    <w:p>
+      <w:pPr>
+        <w:spacing w:after="0"/>
+      </w:pPr>
+      <w:r>
+        <w:rPr>
+          <w:i/>
+        </w:rPr>
+        <w:t>P</w:t>
+      </w:r>
+      <w:r>
+        <w:t xml:space="preserve"> – rilascia Rescue Pack</w:t>
+      </w:r>
+      <w:bookmarkStart w:id="0" w:name="_GoBack"/>
+      <w:bookmarkEnd w:id="0"/>
     </w:p>
     <w:p>
       <w:pPr>
@@ -1347,7 +1363,7 @@
             <v:path o:extrusionok="f" gradientshapeok="t" o:connecttype="rect"/>
             <o:lock v:ext="edit" aspectratio="t"/>
           </v:shapetype>
-          <v:shape id="_x0000_s1026" type="#_x0000_t75" style="position:absolute;margin-left:222.65pt;margin-top:7.6pt;width:246.05pt;height:175.7pt;z-index:-251657216;mso-position-horizontal-relative:text;mso-position-vertical-relative:text;mso-width-relative:page;mso-height-relative:page">
+          <v:shape id="_x0000_s1026" type="#_x0000_t75" style="position:absolute;margin-left:222.65pt;margin-top:7.6pt;width:246.05pt;height:175.7pt;z-index:-251658752;mso-position-horizontal-relative:text;mso-position-vertical-relative:text;mso-width-relative:page;mso-height-relative:page">
             <v:imagedata r:id="rId4" o:title="posizione_sensori" croptop="7989f" cropbottom="15306f" cropleft="12788f" cropright="8484f"/>
           </v:shape>
         </w:pict>
@@ -1614,18 +1630,7 @@
                 <w:iCs/>
                 <w:sz w:val="26"/>
               </w:rPr>
-              <w:t>Temperatura (20 – 40</w:t>
-            </w:r>
-            <w:bookmarkStart w:id="0" w:name="_GoBack"/>
-            <w:bookmarkEnd w:id="0"/>
-            <w:r>
-              <w:rPr>
-                <w:rFonts w:asciiTheme="majorHAnsi" w:eastAsiaTheme="majorEastAsia" w:hAnsiTheme="majorHAnsi" w:cstheme="majorBidi"/>
-                <w:i/>
-                <w:iCs/>
-                <w:sz w:val="26"/>
-              </w:rPr>
-              <w:t>)</w:t>
+              <w:t>Temperatura (20 – 40)</w:t>
             </w:r>
           </w:p>
         </w:tc>

</xml_diff>

<commit_message>
Corretto posizionamento sensore termico
</commit_message>
<xml_diff>
--- a/docs/protocollo.docx
+++ b/docs/protocollo.docx
@@ -547,8 +547,6 @@
       <w:r>
         <w:t xml:space="preserve"> – rilascia Rescue Pack</w:t>
       </w:r>
-      <w:bookmarkStart w:id="0" w:name="_GoBack"/>
-      <w:bookmarkEnd w:id="0"/>
     </w:p>
     <w:p>
       <w:pPr>
@@ -1339,6 +1337,12 @@
       <w:pPr>
         <w:spacing w:after="0"/>
       </w:pPr>
+    </w:p>
+    <w:p>
+      <w:pPr>
+        <w:pStyle w:val="Titolo6"/>
+      </w:pPr>
+      <w:bookmarkStart w:id="0" w:name="_GoBack"/>
       <w:r>
         <w:rPr>
           <w:noProof/>
@@ -1363,16 +1367,12 @@
             <v:path o:extrusionok="f" gradientshapeok="t" o:connecttype="rect"/>
             <o:lock v:ext="edit" aspectratio="t"/>
           </v:shapetype>
-          <v:shape id="_x0000_s1026" type="#_x0000_t75" style="position:absolute;margin-left:222.65pt;margin-top:7.6pt;width:246.05pt;height:175.7pt;z-index:-251658752;mso-position-horizontal-relative:text;mso-position-vertical-relative:text;mso-width-relative:page;mso-height-relative:page">
-            <v:imagedata r:id="rId4" o:title="posizione_sensori" croptop="7989f" cropbottom="15306f" cropleft="12788f" cropright="8484f"/>
+          <v:shape id="_x0000_s1027" type="#_x0000_t75" style="position:absolute;margin-left:214.15pt;margin-top:3.55pt;width:252.25pt;height:178.35pt;z-index:-251657216;mso-position-horizontal-relative:text;mso-position-vertical-relative:text;mso-width-relative:page;mso-height-relative:page">
+            <v:imagedata r:id="rId4" o:title="posizione_sensori" croptop="8813f" cropbottom="15969f" cropleft="12964f" cropright="9295f"/>
           </v:shape>
         </w:pict>
       </w:r>
-    </w:p>
-    <w:p>
-      <w:pPr>
-        <w:pStyle w:val="Titolo6"/>
-      </w:pPr>
+      <w:bookmarkEnd w:id="0"/>
       <w:r>
         <w:t>Sensori:</w:t>
       </w:r>

</xml_diff>

<commit_message>
Rimosso import Pyglet su Uscita3.py (non più necessario) e corretto if senza : su r.45 di grafo_cartesiano.py
</commit_message>
<xml_diff>
--- a/docs/protocollo.docx
+++ b/docs/protocollo.docx
@@ -281,23 +281,21 @@
           <w:i/>
           <w:u w:val="single"/>
         </w:rPr>
-        <w:t>&lt;</w:t>
-      </w:r>
-      <w:proofErr w:type="gramStart"/>
+        <w:t>&lt;comando(</w:t>
+      </w:r>
       <w:r>
         <w:rPr>
           <w:i/>
           <w:u w:val="single"/>
         </w:rPr>
-        <w:t>comando</w:t>
-      </w:r>
-      <w:proofErr w:type="gramEnd"/>
+        <w:t>8bit</w:t>
+      </w:r>
       <w:r>
         <w:rPr>
           <w:i/>
           <w:u w:val="single"/>
         </w:rPr>
-        <w:t>(</w:t>
+        <w:t>)&gt;&lt;dato(8bit)&gt;&lt;checksum(8bit)&gt;&lt;carattere_terminatore(</w:t>
       </w:r>
       <w:r>
         <w:rPr>
@@ -311,20 +309,6 @@
           <w:i/>
           <w:u w:val="single"/>
         </w:rPr>
-        <w:t>)&gt;&lt;dato(8bit)&gt;&lt;checksum(8bit)&gt;&lt;carattere_terminatore(</w:t>
-      </w:r>
-      <w:r>
-        <w:rPr>
-          <w:i/>
-          <w:u w:val="single"/>
-        </w:rPr>
-        <w:t>8bit</w:t>
-      </w:r>
-      <w:r>
-        <w:rPr>
-          <w:i/>
-          <w:u w:val="single"/>
-        </w:rPr>
         <w:t>)&gt;</w:t>
       </w:r>
     </w:p>
@@ -340,19 +324,11 @@
           <w:i/>
         </w:rPr>
       </w:pPr>
-      <w:proofErr w:type="gramStart"/>
-      <w:r>
-        <w:rPr>
-          <w:i/>
-        </w:rPr>
-        <w:t>!Nota</w:t>
-      </w:r>
-      <w:proofErr w:type="gramEnd"/>
-      <w:r>
-        <w:rPr>
-          <w:i/>
-        </w:rPr>
-        <w:t>! - Il tiva prenderà in considerazione solamente i 3byte prima del carattere terminatore</w:t>
+      <w:r>
+        <w:rPr>
+          <w:i/>
+        </w:rPr>
+        <w:t>!Nota! - Il tiva prenderà in considerazione solamente i 3byte prima del carattere terminatore</w:t>
       </w:r>
     </w:p>
     <w:p>
@@ -1122,7 +1098,15 @@
           </w:tcPr>
           <w:p>
             <w:r>
-              <w:t>Comando ricevuto (F/B/I/S/R/L/G)</w:t>
+              <w:t>Comando ricevuto (F/B/I/S/R/L/G</w:t>
+            </w:r>
+            <w:r>
+              <w:t>/P</w:t>
+            </w:r>
+            <w:bookmarkStart w:id="0" w:name="_GoBack"/>
+            <w:bookmarkEnd w:id="0"/>
+            <w:r>
+              <w:t>)</w:t>
             </w:r>
           </w:p>
         </w:tc>
@@ -1342,7 +1326,6 @@
       <w:pPr>
         <w:pStyle w:val="Titolo6"/>
       </w:pPr>
-      <w:bookmarkStart w:id="0" w:name="_GoBack"/>
       <w:r>
         <w:rPr>
           <w:noProof/>
@@ -1367,12 +1350,11 @@
             <v:path o:extrusionok="f" gradientshapeok="t" o:connecttype="rect"/>
             <o:lock v:ext="edit" aspectratio="t"/>
           </v:shapetype>
-          <v:shape id="_x0000_s1027" type="#_x0000_t75" style="position:absolute;margin-left:214.15pt;margin-top:3.55pt;width:252.25pt;height:178.35pt;z-index:-251657216;mso-position-horizontal-relative:text;mso-position-vertical-relative:text;mso-width-relative:page;mso-height-relative:page">
+          <v:shape id="_x0000_s1027" type="#_x0000_t75" style="position:absolute;margin-left:214.15pt;margin-top:3.55pt;width:252.25pt;height:178.35pt;z-index:-251658752;mso-position-horizontal-relative:text;mso-position-vertical-relative:text;mso-width-relative:page;mso-height-relative:page">
             <v:imagedata r:id="rId4" o:title="posizione_sensori" croptop="8813f" cropbottom="15969f" cropleft="12964f" cropright="9295f"/>
           </v:shape>
         </w:pict>
       </w:r>
-      <w:bookmarkEnd w:id="0"/>
       <w:r>
         <w:t>Sensori:</w:t>
       </w:r>

</xml_diff>